<commit_message>
prelim tile/shell summaries complete
</commit_message>
<xml_diff>
--- a/Oyster/Spat/report/lc_spat_report.docx
+++ b/Oyster/Spat/report/lc_spat_report.docx
@@ -13,22 +13,43 @@
         </w:rPr>
         <w:t>Lone Cabbage Oyster Reef Restoration Project:  Oyster Recruitment Monitoring</w:t>
       </w:r>
-    </w:p>
-    <w:p>
-      <w:pPr>
-        <w:spacing w:after="0" w:line="240" w:lineRule="auto"/>
-      </w:pPr>
-    </w:p>
-    <w:p>
-      <w:pPr>
-        <w:spacing w:after="0" w:line="240" w:lineRule="auto"/>
+      <w:r>
         <w:rPr>
           <w:b/>
-        </w:rPr>
-      </w:pPr>
+          <w:u w:val="single"/>
+        </w:rPr>
+        <w:t xml:space="preserve"> April 2018-</w:t>
+      </w:r>
       <w:r>
         <w:rPr>
           <w:b/>
+          <w:u w:val="single"/>
+        </w:rPr>
+        <w:t>May</w:t>
+      </w:r>
+      <w:r>
+        <w:rPr>
+          <w:b/>
+          <w:u w:val="single"/>
+        </w:rPr>
+        <w:t xml:space="preserve"> 2019</w:t>
+      </w:r>
+    </w:p>
+    <w:p>
+      <w:pPr>
+        <w:spacing w:after="0" w:line="240" w:lineRule="auto"/>
+      </w:pPr>
+    </w:p>
+    <w:p>
+      <w:pPr>
+        <w:spacing w:after="0" w:line="240" w:lineRule="auto"/>
+        <w:rPr>
+          <w:b/>
+        </w:rPr>
+      </w:pPr>
+      <w:r>
+        <w:rPr>
+          <w:b/>
         </w:rPr>
         <w:t>Introduction:</w:t>
       </w:r>
@@ -64,10 +85,25 @@
         <w:t xml:space="preserve"> an oyster is considered recruited to the fishery post-settlement</w:t>
       </w:r>
       <w:r>
-        <w:t>; these small oysters are referred to as spat</w:t>
-      </w:r>
-      <w:r>
-        <w:t xml:space="preserve">.  This is when oysters are first able to be impacted by harvest activities; fishing mortality can occur to sub-market size oysters through </w:t>
+        <w:t xml:space="preserve"> </w:t>
+      </w:r>
+      <w:r>
+        <w:t xml:space="preserve">and post-cementation </w:t>
+      </w:r>
+      <w:r>
+        <w:t xml:space="preserve">and </w:t>
+      </w:r>
+      <w:r>
+        <w:t>these small oysters are referred to as spat</w:t>
+      </w:r>
+      <w:r>
+        <w:t>.  This is when oysters are first able to be i</w:t>
+      </w:r>
+      <w:r>
+        <w:t>mpacted by harvest activities.  F</w:t>
+      </w:r>
+      <w:r>
+        <w:t xml:space="preserve">ishing mortality can occur to sub-market size oysters through </w:t>
       </w:r>
       <w:r>
         <w:t>field</w:t>
@@ -142,379 +178,540 @@
         <w:t xml:space="preserve">monitor oyster recruitment, spat collectors were used.  </w:t>
       </w:r>
       <w:r>
-        <w:t>Collector design and deployment time were initially unclear.</w:t>
+        <w:t xml:space="preserve">Collector design and deployment time were initially unclear.  </w:t>
+      </w:r>
+      <w:r>
+        <w:t>S</w:t>
+      </w:r>
+      <w:r>
+        <w:t>hell s</w:t>
+      </w:r>
+      <w:r>
+        <w:t>pat collectors were deployed at each project water quality st</w:t>
+      </w:r>
+      <w:r>
+        <w:t>ation in April</w:t>
+      </w:r>
+      <w:r>
+        <w:t>-October 2018</w:t>
+      </w:r>
+      <w:r>
+        <w:t xml:space="preserve"> (Figure 1)</w:t>
+      </w:r>
+      <w:r>
+        <w:t xml:space="preserve">.  </w:t>
+      </w:r>
+      <w:r>
+        <w:t>Tile spat collectors have been deployed June 2018 to present.  The initial shell collector</w:t>
+      </w:r>
+      <w:r>
+        <w:t xml:space="preserve"> deployment time was two months.  </w:t>
+      </w:r>
+      <w:r>
+        <w:t>Starting in June 2018, spat collectors were</w:t>
+      </w:r>
+      <w:r>
+        <w:t xml:space="preserve"> deployed for one month</w:t>
+      </w:r>
+      <w:r>
+        <w:t xml:space="preserve"> before being retrieved and replaced</w:t>
+      </w:r>
+      <w:r>
+        <w:t>.</w:t>
       </w:r>
       <w:r>
         <w:t xml:space="preserve">  </w:t>
       </w:r>
       <w:r>
-        <w:t>S</w:t>
-      </w:r>
-      <w:r>
-        <w:t>hell s</w:t>
-      </w:r>
-      <w:r>
-        <w:t>pat collectors were deployed at each project water quality st</w:t>
-      </w:r>
-      <w:r>
-        <w:t>ation in April</w:t>
-      </w:r>
-      <w:r>
-        <w:t>-October 2018</w:t>
-      </w:r>
-      <w:r>
-        <w:t xml:space="preserve"> (Figure 1)</w:t>
-      </w:r>
-      <w:r>
-        <w:t xml:space="preserve">.  </w:t>
-      </w:r>
-      <w:r>
-        <w:t>Tile spat collectors have been deployed June 2018 to present.  The initial shell collector</w:t>
-      </w:r>
-      <w:r>
-        <w:t xml:space="preserve"> deployment time was two months.  </w:t>
-      </w:r>
-      <w:r>
-        <w:t>Starting in June 2018, spat collectors were</w:t>
-      </w:r>
-      <w:r>
-        <w:t xml:space="preserve"> deployed for one month</w:t>
-      </w:r>
-      <w:r>
-        <w:t xml:space="preserve"> before being retrieved and replaced</w:t>
-      </w:r>
-      <w:r>
-        <w:t>.</w:t>
-      </w:r>
-      <w:r>
+        <w:t xml:space="preserve">After </w:t>
+      </w:r>
+      <w:r>
+        <w:t>retrieval</w:t>
+      </w:r>
+      <w:r>
+        <w:t xml:space="preserve">, collectors </w:t>
+      </w:r>
+      <w:r>
+        <w:t>are placed into zip-lock bags and frozen until processing.</w:t>
+      </w:r>
+    </w:p>
+    <w:p>
+      <w:pPr>
+        <w:spacing w:after="0" w:line="240" w:lineRule="auto"/>
+      </w:pPr>
+    </w:p>
+    <w:p>
+      <w:pPr>
+        <w:spacing w:after="0" w:line="240" w:lineRule="auto"/>
+      </w:pPr>
+      <w:r>
+        <w:rPr>
+          <w:u w:val="single"/>
+        </w:rPr>
+        <w:t>Shell Spat Collectors:</w:t>
+      </w:r>
+    </w:p>
+    <w:p>
+      <w:pPr>
+        <w:spacing w:after="0" w:line="240" w:lineRule="auto"/>
+      </w:pPr>
+    </w:p>
+    <w:p>
+      <w:pPr>
+        <w:spacing w:after="0" w:line="240" w:lineRule="auto"/>
+      </w:pPr>
+      <w:r>
+        <w:t>Shell spat collectors consisted of ten clean market-size oyster shells enclosed in clam bag mesh</w:t>
+      </w:r>
+      <w:r>
+        <w:t xml:space="preserve"> (</w:t>
+      </w:r>
+      <w:r>
+        <w:rPr>
+          <w:highlight w:val="yellow"/>
+        </w:rPr>
+        <w:t>mesh size =</w:t>
+      </w:r>
+      <w:r>
+        <w:t>)</w:t>
+      </w:r>
+      <w:r>
+        <w:t>.  Clean oyster shell was acquired from an oyster processing facility in Cedar Key</w:t>
+      </w:r>
+      <w:r>
+        <w:t>, though it is not known how long harvested shell was dried prior to use</w:t>
+      </w:r>
+      <w:r>
+        <w:t>.  After the collector was constructed</w:t>
+      </w:r>
+      <w:r>
+        <w:t xml:space="preserve">, total volume (mL) was determined through displacement.  Total mass (g) was also collected.  Each shell spat collector was attached to water quality sensor housings, located </w:t>
+      </w:r>
+      <w:r>
+        <w:t>immediately above</w:t>
+      </w:r>
+      <w:r>
+        <w:t xml:space="preserve"> the water bottom (Figure 2).  </w:t>
+      </w:r>
+    </w:p>
+    <w:p>
+      <w:pPr>
+        <w:spacing w:after="0" w:line="240" w:lineRule="auto"/>
+      </w:pPr>
+    </w:p>
+    <w:p>
+      <w:pPr>
+        <w:spacing w:after="0" w:line="240" w:lineRule="auto"/>
+      </w:pPr>
+      <w:r>
+        <w:t>When processing, collectors were thawed and shell was removed from the mesh.  Length, width, height (mm) were recorded for each shell.</w:t>
+      </w:r>
+      <w:r>
+        <w:t xml:space="preserve">  Total spat count for each side of shell (interior/exterior) was recorded, along with the height (mm) of the largest spat on each side. </w:t>
+      </w:r>
+      <w:r>
+        <w:t xml:space="preserve"> </w:t>
+      </w:r>
+      <w:r>
+        <w:t>Shell spat collectors were</w:t>
+      </w:r>
+      <w:r>
+        <w:t xml:space="preserve"> deployed </w:t>
+      </w:r>
+      <w:r>
+        <w:t>April-October 2018, when it was decided only tile spat collectors would be used.</w:t>
+      </w:r>
+    </w:p>
+    <w:p>
+      <w:pPr>
+        <w:spacing w:after="0" w:line="240" w:lineRule="auto"/>
+      </w:pPr>
+    </w:p>
+    <w:p>
+      <w:pPr>
+        <w:spacing w:after="0" w:line="240" w:lineRule="auto"/>
+      </w:pPr>
+      <w:r>
+        <w:rPr>
+          <w:u w:val="single"/>
+        </w:rPr>
+        <w:t>Tile</w:t>
+      </w:r>
+      <w:r>
+        <w:rPr>
+          <w:u w:val="single"/>
+        </w:rPr>
+        <w:t xml:space="preserve"> Spat Collectors: </w:t>
+      </w:r>
+      <w:r>
+        <w:rPr>
+          <w:u w:val="single"/>
+        </w:rPr>
         <w:t xml:space="preserve">  </w:t>
       </w:r>
-      <w:r>
-        <w:t xml:space="preserve">After </w:t>
-      </w:r>
-      <w:r>
-        <w:t>retrieval</w:t>
-      </w:r>
-      <w:r>
-        <w:t xml:space="preserve">, collectors </w:t>
-      </w:r>
-      <w:r>
-        <w:t>are placed into zip-lock bags and frozen until processing.</w:t>
-      </w:r>
-    </w:p>
-    <w:p>
-      <w:pPr>
-        <w:spacing w:after="0" w:line="240" w:lineRule="auto"/>
-      </w:pPr>
-    </w:p>
-    <w:p>
-      <w:pPr>
-        <w:spacing w:after="0" w:line="240" w:lineRule="auto"/>
-      </w:pPr>
-      <w:r>
+    </w:p>
+    <w:p>
+      <w:pPr>
+        <w:spacing w:after="0" w:line="240" w:lineRule="auto"/>
+      </w:pPr>
+    </w:p>
+    <w:p>
+      <w:pPr>
+        <w:spacing w:after="0" w:line="240" w:lineRule="auto"/>
+      </w:pPr>
+      <w:r>
+        <w:t xml:space="preserve">Tile spat collectors each consist of a 0.151 x 0.151 </w:t>
+      </w:r>
+      <w:proofErr w:type="gramStart"/>
+      <w:r>
+        <w:t xml:space="preserve">x </w:t>
+      </w:r>
+      <w:r>
+        <w:t xml:space="preserve"> </w:t>
+      </w:r>
+      <w:r>
+        <w:t>0.012</w:t>
+      </w:r>
+      <w:proofErr w:type="gramEnd"/>
+      <w:r>
+        <w:t xml:space="preserve"> </w:t>
+      </w:r>
+      <w:r>
+        <w:t>m (</w:t>
+      </w:r>
+      <w:r>
+        <w:t xml:space="preserve">surface area = 0.058 </w:t>
+      </w:r>
+      <w:r>
+        <w:t>m</w:t>
+      </w:r>
+      <w:r>
+        <w:rPr>
+          <w:vertAlign w:val="superscript"/>
+        </w:rPr>
+        <w:t>2</w:t>
+      </w:r>
+      <w:r>
+        <w:t>).  A small hole was drilled in the center of each tile and secured to the water quality sensor anchor chain with a buoy so the tile was oriented horizontally 0.151m above the water bottom (Figure 2).</w:t>
+      </w:r>
+      <w:r>
+        <w:t xml:space="preserve">  </w:t>
+      </w:r>
+    </w:p>
+    <w:p>
+      <w:pPr>
+        <w:spacing w:after="0" w:line="240" w:lineRule="auto"/>
+      </w:pPr>
+    </w:p>
+    <w:p>
+      <w:pPr>
+        <w:spacing w:after="0" w:line="240" w:lineRule="auto"/>
+      </w:pPr>
+      <w:r>
+        <w:t>When processing, collectors were thawed and total spat count for each side of tile (top/bottom/side) was recorded.  The heights (mm) of the three largest spat per side were also recorded.</w:t>
+      </w:r>
+      <w:r>
+        <w:t xml:space="preserve">  Tile spat collectors have been deployed June 2018 to present.</w:t>
+      </w:r>
+    </w:p>
+    <w:p>
+      <w:pPr>
+        <w:spacing w:after="0" w:line="240" w:lineRule="auto"/>
+      </w:pPr>
+    </w:p>
+    <w:p>
+      <w:pPr>
+        <w:spacing w:after="0" w:line="240" w:lineRule="auto"/>
+      </w:pPr>
+      <w:r>
+        <w:t>Supplemental data collected for both collectors included estimates of barnacle coverage and evidence of multiple spawning events (spat on spat) and predators (gastropod eggs).</w:t>
+      </w:r>
+    </w:p>
+    <w:p>
+      <w:pPr>
+        <w:spacing w:after="0" w:line="240" w:lineRule="auto"/>
+      </w:pPr>
+    </w:p>
+    <w:p>
+      <w:pPr>
+        <w:spacing w:after="0" w:line="240" w:lineRule="auto"/>
         <w:rPr>
           <w:u w:val="single"/>
         </w:rPr>
-        <w:t>Shell Spat Collectors:</w:t>
-      </w:r>
-    </w:p>
-    <w:p>
-      <w:pPr>
-        <w:spacing w:after="0" w:line="240" w:lineRule="auto"/>
-      </w:pPr>
-    </w:p>
-    <w:p>
-      <w:pPr>
-        <w:spacing w:after="0" w:line="240" w:lineRule="auto"/>
-      </w:pPr>
-      <w:r>
-        <w:t>Shell spat collectors consisted of ten clean market-size oyster shells enclosed in clam bag mesh.  Clean oyster shell was acquired from an oyster processing facility in Cedar Key.  After the collector was constructed</w:t>
-      </w:r>
-      <w:r>
-        <w:t xml:space="preserve">, total volume (mL) was determined through displacement.  Total mass (g) was also collected.  Each shell spat collector was attached to water quality sensor housings, located </w:t>
-      </w:r>
-      <w:r>
-        <w:t>immediately above</w:t>
-      </w:r>
-      <w:r>
-        <w:t xml:space="preserve"> the water bottom (Figure 2).  </w:t>
-      </w:r>
-    </w:p>
-    <w:p>
-      <w:pPr>
-        <w:spacing w:after="0" w:line="240" w:lineRule="auto"/>
-      </w:pPr>
-    </w:p>
-    <w:p>
-      <w:pPr>
-        <w:spacing w:after="0" w:line="240" w:lineRule="auto"/>
-      </w:pPr>
-      <w:r>
-        <w:t>When processing, collectors were thawed and shell was removed from the mesh.  Length, width, height (mm) were recorded for each shell.</w:t>
-      </w:r>
-      <w:r>
-        <w:t xml:space="preserve">  Total spat count for each side of shell (interior/exterior) was recorded, along with the height (mm) of the largest spat on each side. </w:t>
+      </w:pPr>
+      <w:r>
+        <w:rPr>
+          <w:u w:val="single"/>
+        </w:rPr>
+        <w:t>Analysis</w:t>
+      </w:r>
+      <w:r>
+        <w:rPr>
+          <w:u w:val="single"/>
+        </w:rPr>
+        <w:t>:</w:t>
+      </w:r>
+    </w:p>
+    <w:p>
+      <w:pPr>
+        <w:spacing w:after="0" w:line="240" w:lineRule="auto"/>
+        <w:rPr>
+          <w:u w:val="single"/>
+        </w:rPr>
+      </w:pPr>
+    </w:p>
+    <w:p>
+      <w:pPr>
+        <w:spacing w:after="0" w:line="240" w:lineRule="auto"/>
+        <w:rPr>
+          <w:u w:val="single"/>
+        </w:rPr>
+      </w:pPr>
+      <w:r>
+        <w:rPr>
+          <w:u w:val="single"/>
+        </w:rPr>
+        <w:t>Figures/Tables Checklist</w:t>
+      </w:r>
+    </w:p>
+    <w:p>
+      <w:pPr>
+        <w:spacing w:after="0" w:line="240" w:lineRule="auto"/>
+      </w:pPr>
+      <w:r>
+        <w:t>X-Project Area Map</w:t>
+      </w:r>
+    </w:p>
+    <w:p>
+      <w:pPr>
+        <w:spacing w:after="0" w:line="240" w:lineRule="auto"/>
+      </w:pPr>
+      <w:r>
+        <w:t>X-Collector deployment pic</w:t>
+      </w:r>
+    </w:p>
+    <w:p>
+      <w:pPr>
+        <w:spacing w:after="0" w:line="240" w:lineRule="auto"/>
+      </w:pPr>
+    </w:p>
+    <w:p>
+      <w:pPr>
+        <w:spacing w:after="0" w:line="240" w:lineRule="auto"/>
+      </w:pPr>
+      <w:r>
+        <w:t>X</w:t>
+      </w:r>
+      <w:r>
+        <w:t xml:space="preserve">-Shell </w:t>
+      </w:r>
+      <w:r>
+        <w:t>spat count total month station</w:t>
+      </w:r>
+      <w:r>
+        <w:t xml:space="preserve"> (convert to mass and volume)</w:t>
+      </w:r>
+    </w:p>
+    <w:p>
+      <w:pPr>
+        <w:spacing w:after="0" w:line="240" w:lineRule="auto"/>
+      </w:pPr>
+      <w:r>
+        <w:t>X</w:t>
+      </w:r>
+      <w:r>
+        <w:t xml:space="preserve">-Shell </w:t>
+      </w:r>
+      <w:r>
+        <w:t>spat</w:t>
+      </w:r>
+      <w:r>
+        <w:t xml:space="preserve"> count mean </w:t>
+      </w:r>
+      <w:r>
+        <w:t xml:space="preserve">side </w:t>
+      </w:r>
+    </w:p>
+    <w:p>
+      <w:pPr>
+        <w:spacing w:after="0" w:line="240" w:lineRule="auto"/>
+      </w:pPr>
+      <w:r>
+        <w:t xml:space="preserve">X-Shell </w:t>
+      </w:r>
+      <w:r>
+        <w:t>spat</w:t>
       </w:r>
       <w:r>
         <w:t xml:space="preserve"> </w:t>
       </w:r>
       <w:r>
-        <w:t>Shell spat collectors were</w:t>
-      </w:r>
-      <w:r>
-        <w:t xml:space="preserve"> deployed </w:t>
-      </w:r>
-      <w:r>
-        <w:t>April-October 2018, when it was decided only tile spat collectors would be used.</w:t>
-      </w:r>
-    </w:p>
-    <w:p>
-      <w:pPr>
-        <w:spacing w:after="0" w:line="240" w:lineRule="auto"/>
-      </w:pPr>
-    </w:p>
-    <w:p>
-      <w:pPr>
-        <w:spacing w:after="0" w:line="240" w:lineRule="auto"/>
-      </w:pPr>
-      <w:r>
-        <w:rPr>
-          <w:u w:val="single"/>
-        </w:rPr>
-        <w:t>Tile</w:t>
-      </w:r>
-      <w:r>
-        <w:rPr>
-          <w:u w:val="single"/>
-        </w:rPr>
-        <w:t xml:space="preserve"> Spat Collectors: </w:t>
-      </w:r>
-      <w:r>
-        <w:rPr>
-          <w:u w:val="single"/>
-        </w:rPr>
-        <w:t xml:space="preserve">  </w:t>
-      </w:r>
-    </w:p>
-    <w:p>
-      <w:pPr>
-        <w:spacing w:after="0" w:line="240" w:lineRule="auto"/>
-      </w:pPr>
-    </w:p>
-    <w:p>
-      <w:pPr>
-        <w:spacing w:after="0" w:line="240" w:lineRule="auto"/>
-      </w:pPr>
-      <w:r>
-        <w:t xml:space="preserve">Tile spat collectors each consist of a 0.151 x 0.151 </w:t>
-      </w:r>
-      <w:proofErr w:type="gramStart"/>
-      <w:r>
-        <w:t xml:space="preserve">x </w:t>
+        <w:t xml:space="preserve">count mean </w:t>
+      </w:r>
+      <w:r>
+        <w:t>side month</w:t>
+      </w:r>
+    </w:p>
+    <w:p>
+      <w:pPr>
+        <w:spacing w:after="0" w:line="240" w:lineRule="auto"/>
+      </w:pPr>
+      <w:r>
+        <w:t xml:space="preserve">X-Shell </w:t>
+      </w:r>
+      <w:r>
+        <w:t>spat</w:t>
       </w:r>
       <w:r>
         <w:t xml:space="preserve"> </w:t>
       </w:r>
       <w:r>
-        <w:t>0.012</w:t>
-      </w:r>
-      <w:proofErr w:type="gramEnd"/>
+        <w:t xml:space="preserve">count mean </w:t>
+      </w:r>
+      <w:r>
+        <w:t>side month station</w:t>
+      </w:r>
+    </w:p>
+    <w:p>
+      <w:pPr>
+        <w:spacing w:after="0" w:line="240" w:lineRule="auto"/>
+      </w:pPr>
+      <w:r>
+        <w:t>X</w:t>
+      </w:r>
+      <w:r>
+        <w:t>-</w:t>
+      </w:r>
+      <w:r>
+        <w:t>Shell s</w:t>
+      </w:r>
+      <w:r>
+        <w:t>pat size</w:t>
+      </w:r>
+      <w:r>
+        <w:t xml:space="preserve"> mean side</w:t>
+      </w:r>
+    </w:p>
+    <w:p>
+      <w:pPr>
+        <w:spacing w:after="0" w:line="240" w:lineRule="auto"/>
+      </w:pPr>
+      <w:r>
+        <w:t xml:space="preserve">X-Shell spat size mean </w:t>
+      </w:r>
+      <w:r>
+        <w:t>month</w:t>
+      </w:r>
+    </w:p>
+    <w:p>
+      <w:pPr>
+        <w:spacing w:after="0" w:line="240" w:lineRule="auto"/>
+      </w:pPr>
+      <w:r>
+        <w:t>X-Shell spat size mean month</w:t>
+      </w:r>
+      <w:r>
+        <w:t xml:space="preserve"> station</w:t>
+      </w:r>
+    </w:p>
+    <w:p>
+      <w:pPr>
+        <w:spacing w:after="0" w:line="240" w:lineRule="auto"/>
+      </w:pPr>
+      <w:r>
+        <w:t>X-Shell spat size vs shell dimensions</w:t>
+      </w:r>
+    </w:p>
+    <w:p>
+      <w:pPr>
+        <w:spacing w:after="0" w:line="240" w:lineRule="auto"/>
+      </w:pPr>
+      <w:r>
+        <w:t>X</w:t>
+      </w:r>
+      <w:r>
+        <w:t>-Barnacle</w:t>
+      </w:r>
+      <w:r>
+        <w:t xml:space="preserve"> coverage</w:t>
+      </w:r>
       <w:r>
         <w:t xml:space="preserve"> </w:t>
       </w:r>
-      <w:r>
-        <w:t>m (</w:t>
-      </w:r>
-      <w:r>
-        <w:t xml:space="preserve">surface area = 0.058 </w:t>
-      </w:r>
-      <w:r>
-        <w:t>m</w:t>
-      </w:r>
-      <w:r>
-        <w:rPr>
-          <w:vertAlign w:val="superscript"/>
-        </w:rPr>
-        <w:t>2</w:t>
-      </w:r>
-      <w:r>
-        <w:t>).  A small hole was drilled in the center of each tile and secured to the water quality sensor anchor chain with a buoy so the tile was oriented horizontally 0.151m above the water bottom (Figure 2).</w:t>
-      </w:r>
-    </w:p>
-    <w:p>
-      <w:pPr>
-        <w:spacing w:after="0" w:line="240" w:lineRule="auto"/>
-      </w:pPr>
-    </w:p>
-    <w:p>
-      <w:pPr>
-        <w:spacing w:after="0" w:line="240" w:lineRule="auto"/>
-      </w:pPr>
-      <w:r>
-        <w:lastRenderedPageBreak/>
-        <w:t>When processing, collectors were thawed and total spat count for each side of tile (top/bottom/side) was recorded.  The heights (mm) of the three largest spat per side were also recorded.</w:t>
-      </w:r>
-      <w:r>
-        <w:t xml:space="preserve">  Tile spat collectors have been deployed June 2018 to present.</w:t>
-      </w:r>
-    </w:p>
-    <w:p>
-      <w:pPr>
-        <w:spacing w:after="0" w:line="240" w:lineRule="auto"/>
-      </w:pPr>
-    </w:p>
-    <w:p>
-      <w:pPr>
-        <w:spacing w:after="0" w:line="240" w:lineRule="auto"/>
-      </w:pPr>
-      <w:r>
-        <w:t>Supplemental data collected for both collectors included estimates of barnacle coverage and evidence of multiple spawning events (spat on spat) and predators (gastropod eggs).</w:t>
-      </w:r>
-    </w:p>
-    <w:p>
-      <w:pPr>
-        <w:spacing w:after="0" w:line="240" w:lineRule="auto"/>
-      </w:pPr>
-    </w:p>
-    <w:p>
-      <w:pPr>
-        <w:spacing w:after="0" w:line="240" w:lineRule="auto"/>
-        <w:rPr>
-          <w:u w:val="single"/>
-        </w:rPr>
-      </w:pPr>
-      <w:r>
-        <w:rPr>
-          <w:u w:val="single"/>
-        </w:rPr>
-        <w:t>Analysis</w:t>
-      </w:r>
-      <w:r>
-        <w:rPr>
-          <w:u w:val="single"/>
-        </w:rPr>
-        <w:t>:</w:t>
-      </w:r>
-    </w:p>
-    <w:p>
-      <w:pPr>
-        <w:spacing w:after="0" w:line="240" w:lineRule="auto"/>
-      </w:pPr>
-      <w:r>
-        <w:t>-Shell totals (convert to mass and volume)</w:t>
-      </w:r>
-    </w:p>
-    <w:p>
-      <w:pPr>
-        <w:spacing w:after="0" w:line="240" w:lineRule="auto"/>
-      </w:pPr>
-      <w:r>
-        <w:t xml:space="preserve">-Shell mean </w:t>
-      </w:r>
-    </w:p>
-    <w:p>
-      <w:pPr>
-        <w:spacing w:after="0" w:line="240" w:lineRule="auto"/>
-      </w:pPr>
-      <w:r>
-        <w:t>-Shell side comparison</w:t>
-      </w:r>
-    </w:p>
-    <w:p>
-      <w:pPr>
-        <w:spacing w:after="0" w:line="240" w:lineRule="auto"/>
-      </w:pPr>
-      <w:r>
-        <w:t>-Spat size</w:t>
-      </w:r>
-    </w:p>
-    <w:p>
-      <w:pPr>
-        <w:spacing w:after="0" w:line="240" w:lineRule="auto"/>
-      </w:pPr>
-      <w:r>
-        <w:t>-Spat size by side</w:t>
-      </w:r>
-    </w:p>
-    <w:p>
-      <w:pPr>
-        <w:spacing w:after="0" w:line="240" w:lineRule="auto"/>
-      </w:pPr>
-      <w:r>
-        <w:t xml:space="preserve">-Barnacle </w:t>
-      </w:r>
-    </w:p>
-    <w:p>
-      <w:pPr>
-        <w:spacing w:after="0" w:line="240" w:lineRule="auto"/>
-      </w:pPr>
-    </w:p>
-    <w:p>
-      <w:pPr>
-        <w:spacing w:after="0" w:line="240" w:lineRule="auto"/>
-      </w:pPr>
-      <w:r>
-        <w:t>X</w:t>
-      </w:r>
-      <w:r>
-        <w:t>-Tile totals</w:t>
-      </w:r>
-    </w:p>
-    <w:p>
-      <w:pPr>
-        <w:spacing w:after="0" w:line="240" w:lineRule="auto"/>
-      </w:pPr>
-      <w:r>
-        <w:t>X</w:t>
-      </w:r>
-      <w:r>
-        <w:t>-Tile side comparison</w:t>
-      </w:r>
-    </w:p>
-    <w:p>
-      <w:pPr>
-        <w:spacing w:after="0" w:line="240" w:lineRule="auto"/>
-      </w:pPr>
-      <w:r>
-        <w:t>X</w:t>
-      </w:r>
-      <w:r>
-        <w:t>-Spat size</w:t>
-      </w:r>
-    </w:p>
-    <w:p>
-      <w:pPr>
-        <w:spacing w:after="0" w:line="240" w:lineRule="auto"/>
-      </w:pPr>
-      <w:r>
-        <w:t>X</w:t>
-      </w:r>
-      <w:r>
-        <w:t>-Spat size by side</w:t>
-      </w:r>
-    </w:p>
-    <w:p>
-      <w:pPr>
-        <w:spacing w:after="0" w:line="240" w:lineRule="auto"/>
-      </w:pPr>
-      <w:r>
-        <w:t>X</w:t>
-      </w:r>
-      <w:r>
-        <w:t>-Barnacle</w:t>
-      </w:r>
-    </w:p>
-    <w:p>
-      <w:pPr>
-        <w:spacing w:after="0" w:line="240" w:lineRule="auto"/>
-      </w:pPr>
-    </w:p>
-    <w:p>
-      <w:pPr>
-        <w:spacing w:after="0" w:line="240" w:lineRule="auto"/>
-      </w:pPr>
-      <w:r>
-        <w:t>-Tile vs shell totals</w:t>
+    </w:p>
+    <w:p>
+      <w:pPr>
+        <w:spacing w:after="0" w:line="240" w:lineRule="auto"/>
+      </w:pPr>
+    </w:p>
+    <w:p>
+      <w:pPr>
+        <w:spacing w:after="0" w:line="240" w:lineRule="auto"/>
+      </w:pPr>
+      <w:r>
+        <w:t>X-</w:t>
+      </w:r>
+      <w:r>
+        <w:t xml:space="preserve">Tile </w:t>
+      </w:r>
+      <w:r>
+        <w:t>spat count total month station (convert to mass and volume)</w:t>
+      </w:r>
+    </w:p>
+    <w:p>
+      <w:pPr>
+        <w:spacing w:after="0" w:line="240" w:lineRule="auto"/>
+      </w:pPr>
+      <w:r>
+        <w:t xml:space="preserve">X-Tile spat count mean side </w:t>
+      </w:r>
+    </w:p>
+    <w:p>
+      <w:pPr>
+        <w:spacing w:after="0" w:line="240" w:lineRule="auto"/>
+      </w:pPr>
+      <w:r>
+        <w:t>X-Tile spat count mean side month</w:t>
+      </w:r>
+    </w:p>
+    <w:p>
+      <w:pPr>
+        <w:spacing w:after="0" w:line="240" w:lineRule="auto"/>
+      </w:pPr>
+      <w:r>
+        <w:t>X-Tile spat count mean side month station</w:t>
+      </w:r>
+    </w:p>
+    <w:p>
+      <w:pPr>
+        <w:spacing w:after="0" w:line="240" w:lineRule="auto"/>
+      </w:pPr>
+      <w:r>
+        <w:t>X-Tile spat size mean side</w:t>
+      </w:r>
+    </w:p>
+    <w:p>
+      <w:pPr>
+        <w:spacing w:after="0" w:line="240" w:lineRule="auto"/>
+      </w:pPr>
+      <w:r>
+        <w:t>X-Tile spat size mean month</w:t>
+      </w:r>
+    </w:p>
+    <w:p>
+      <w:pPr>
+        <w:spacing w:after="0" w:line="240" w:lineRule="auto"/>
+      </w:pPr>
+      <w:r>
+        <w:t>X-Tile spat size mean month station</w:t>
+      </w:r>
+    </w:p>
+    <w:p>
+      <w:pPr>
+        <w:spacing w:after="0" w:line="240" w:lineRule="auto"/>
+      </w:pPr>
+      <w:r>
+        <w:t xml:space="preserve">X-Barnacle coverage </w:t>
       </w:r>
     </w:p>
     <w:p>
@@ -529,6 +726,9 @@
       <w:r>
         <w:t>-Mean monthly salinity</w:t>
       </w:r>
+      <w:r>
+        <w:t xml:space="preserve"> station</w:t>
+      </w:r>
     </w:p>
     <w:p>
       <w:pPr>
@@ -538,58 +738,357 @@
         <w:t>-</w:t>
       </w:r>
       <w:r>
-        <w:t>cumulative number readings &gt;7ppt (check lit</w:t>
-      </w:r>
-    </w:p>
-    <w:p>
-      <w:pPr>
-        <w:spacing w:after="0" w:line="240" w:lineRule="auto"/>
-      </w:pPr>
-      <w:r>
-        <w:t>-Mean temp</w:t>
-      </w:r>
-    </w:p>
-    <w:p>
-      <w:pPr>
-        <w:spacing w:after="0" w:line="240" w:lineRule="auto"/>
-      </w:pPr>
-    </w:p>
-    <w:p>
-      <w:pPr>
-        <w:spacing w:after="0" w:line="240" w:lineRule="auto"/>
-      </w:pPr>
-      <w:r>
-        <w:t>GLM or GAM</w:t>
-      </w:r>
-    </w:p>
-    <w:p>
-      <w:pPr>
-        <w:spacing w:after="0" w:line="240" w:lineRule="auto"/>
-      </w:pPr>
-      <w:r>
-        <w:t>WQ variables plus barnacle coverage on totals and size</w:t>
+        <w:t>C</w:t>
+      </w:r>
+      <w:r>
+        <w:t xml:space="preserve">umulative </w:t>
+      </w:r>
+      <w:r>
+        <w:t xml:space="preserve">monthly salinity </w:t>
+      </w:r>
+      <w:r>
+        <w:t xml:space="preserve">number readings &gt;7ppt </w:t>
+      </w:r>
+      <w:r>
+        <w:t xml:space="preserve">for each station </w:t>
+      </w:r>
+    </w:p>
+    <w:p>
+      <w:pPr>
+        <w:spacing w:after="0" w:line="240" w:lineRule="auto"/>
+        <w:ind w:firstLine="720"/>
+      </w:pPr>
+      <w:r>
+        <w:t>(</w:t>
+      </w:r>
+      <w:r>
+        <w:t xml:space="preserve">Butler 1949, </w:t>
+      </w:r>
+      <w:proofErr w:type="spellStart"/>
+      <w:r>
+        <w:t>Loosanoff</w:t>
+      </w:r>
+      <w:proofErr w:type="spellEnd"/>
+      <w:r>
+        <w:t xml:space="preserve"> 1953…gametogenesis impaired below 5 or 6 ppt</w:t>
       </w:r>
       <w:bookmarkStart w:id="0" w:name="_GoBack"/>
       <w:bookmarkEnd w:id="0"/>
-    </w:p>
-    <w:p>
-      <w:pPr>
-        <w:spacing w:after="0" w:line="240" w:lineRule="auto"/>
-      </w:pPr>
-    </w:p>
-    <w:p>
-      <w:pPr>
-        <w:spacing w:after="0" w:line="240" w:lineRule="auto"/>
-        <w:rPr>
-          <w:b/>
-        </w:rPr>
-      </w:pPr>
-      <w:r>
-        <w:rPr>
-          <w:b/>
-        </w:rPr>
-        <w:t>Results:</w:t>
-      </w:r>
+      <w:r>
+        <w:t>)</w:t>
+      </w:r>
+    </w:p>
+    <w:p>
+      <w:pPr>
+        <w:spacing w:after="0" w:line="240" w:lineRule="auto"/>
+      </w:pPr>
+      <w:r>
+        <w:t xml:space="preserve">-Mean </w:t>
+      </w:r>
+      <w:r>
+        <w:t xml:space="preserve">monthly </w:t>
+      </w:r>
+      <w:r>
+        <w:t>temp</w:t>
+      </w:r>
+    </w:p>
+    <w:p>
+      <w:pPr>
+        <w:spacing w:after="0" w:line="240" w:lineRule="auto"/>
+      </w:pPr>
+      <w:r>
+        <w:t>-Map of station distance from east pass</w:t>
+      </w:r>
+    </w:p>
+    <w:p>
+      <w:pPr>
+        <w:spacing w:after="0" w:line="240" w:lineRule="auto"/>
+      </w:pPr>
+    </w:p>
+    <w:p>
+      <w:pPr>
+        <w:spacing w:after="0" w:line="240" w:lineRule="auto"/>
+      </w:pPr>
+      <w:r>
+        <w:t>GLM</w:t>
+      </w:r>
+      <w:r>
+        <w:t>M</w:t>
+      </w:r>
+      <w:r>
+        <w:t>s</w:t>
+      </w:r>
+      <w:r>
+        <w:t xml:space="preserve">:  </w:t>
+      </w:r>
+    </w:p>
+    <w:p>
+      <w:pPr>
+        <w:spacing w:after="0" w:line="240" w:lineRule="auto"/>
+      </w:pPr>
+      <w:r>
+        <w:t>Environmental predictors</w:t>
+      </w:r>
+      <w:r>
+        <w:t xml:space="preserve"> of spat count</w:t>
+      </w:r>
+    </w:p>
+    <w:p>
+      <w:pPr>
+        <w:spacing w:after="0" w:line="240" w:lineRule="auto"/>
+      </w:pPr>
+    </w:p>
+    <w:tbl>
+      <w:tblPr>
+        <w:tblStyle w:val="TableGrid"/>
+        <w:tblW w:w="0" w:type="auto"/>
+        <w:tblLook w:val="04A0" w:firstRow="1" w:lastRow="0" w:firstColumn="1" w:lastColumn="0" w:noHBand="0" w:noVBand="1"/>
+      </w:tblPr>
+      <w:tblGrid>
+        <w:gridCol w:w="3116"/>
+        <w:gridCol w:w="3117"/>
+        <w:gridCol w:w="3117"/>
+      </w:tblGrid>
+      <w:tr>
+        <w:tc>
+          <w:tcPr>
+            <w:tcW w:w="3116" w:type="dxa"/>
+          </w:tcPr>
+          <w:p>
+            <w:r>
+              <w:t xml:space="preserve">Model </w:t>
+            </w:r>
+          </w:p>
+        </w:tc>
+        <w:tc>
+          <w:tcPr>
+            <w:tcW w:w="3117" w:type="dxa"/>
+          </w:tcPr>
+          <w:p>
+            <w:r>
+              <w:t>Fixed Effects</w:t>
+            </w:r>
+          </w:p>
+        </w:tc>
+        <w:tc>
+          <w:tcPr>
+            <w:tcW w:w="3117" w:type="dxa"/>
+          </w:tcPr>
+          <w:p>
+            <w:r>
+              <w:t>Random Effects</w:t>
+            </w:r>
+          </w:p>
+        </w:tc>
+      </w:tr>
+      <w:tr>
+        <w:tc>
+          <w:tcPr>
+            <w:tcW w:w="3116" w:type="dxa"/>
+          </w:tcPr>
+          <w:p>
+            <w:r>
+              <w:t>1</w:t>
+            </w:r>
+          </w:p>
+        </w:tc>
+        <w:tc>
+          <w:tcPr>
+            <w:tcW w:w="3117" w:type="dxa"/>
+          </w:tcPr>
+          <w:p>
+            <w:r>
+              <w:t>-Mean monthly salinity</w:t>
+            </w:r>
+          </w:p>
+          <w:p>
+            <w:r>
+              <w:t>-Mean monthly temperature</w:t>
+            </w:r>
+          </w:p>
+          <w:p>
+            <w:r>
+              <w:t>-Distance from East Pass</w:t>
+            </w:r>
+          </w:p>
+          <w:p>
+            <w:r>
+              <w:t xml:space="preserve">-Barnacle Coverage </w:t>
+            </w:r>
+          </w:p>
+          <w:p>
+            <w:r>
+              <w:t>-</w:t>
+            </w:r>
+            <w:proofErr w:type="spellStart"/>
+            <w:r>
+              <w:t>Chl</w:t>
+            </w:r>
+            <w:proofErr w:type="spellEnd"/>
+            <w:r>
+              <w:t>-a</w:t>
+            </w:r>
+          </w:p>
+        </w:tc>
+        <w:tc>
+          <w:tcPr>
+            <w:tcW w:w="3117" w:type="dxa"/>
+          </w:tcPr>
+          <w:p>
+            <w:r>
+              <w:t>Station</w:t>
+            </w:r>
+          </w:p>
+          <w:p>
+            <w:r>
+              <w:t>Month</w:t>
+            </w:r>
+          </w:p>
+          <w:p>
+            <w:r>
+              <w:t>Year</w:t>
+            </w:r>
+          </w:p>
+        </w:tc>
+      </w:tr>
+      <w:tr>
+        <w:tc>
+          <w:tcPr>
+            <w:tcW w:w="3116" w:type="dxa"/>
+          </w:tcPr>
+          <w:p>
+            <w:r>
+              <w:lastRenderedPageBreak/>
+              <w:t>2</w:t>
+            </w:r>
+          </w:p>
+        </w:tc>
+        <w:tc>
+          <w:tcPr>
+            <w:tcW w:w="3117" w:type="dxa"/>
+          </w:tcPr>
+          <w:p>
+            <w:r>
+              <w:t>-</w:t>
+            </w:r>
+            <w:r>
+              <w:t>Cumulative</w:t>
+            </w:r>
+            <w:r>
+              <w:t xml:space="preserve"> monthly salinity</w:t>
+            </w:r>
+            <w:r>
+              <w:t xml:space="preserve"> &gt;X</w:t>
+            </w:r>
+          </w:p>
+          <w:p>
+            <w:r>
+              <w:t>-Mean monthly temperature</w:t>
+            </w:r>
+          </w:p>
+          <w:p>
+            <w:r>
+              <w:t>-Distance from East Pass</w:t>
+            </w:r>
+          </w:p>
+          <w:p>
+            <w:r>
+              <w:t>-Barnacle Coverage</w:t>
+            </w:r>
+          </w:p>
+          <w:p>
+            <w:r>
+              <w:t>-</w:t>
+            </w:r>
+            <w:proofErr w:type="spellStart"/>
+            <w:r>
+              <w:t>Chl</w:t>
+            </w:r>
+            <w:proofErr w:type="spellEnd"/>
+            <w:r>
+              <w:t>-a</w:t>
+            </w:r>
+          </w:p>
+        </w:tc>
+        <w:tc>
+          <w:tcPr>
+            <w:tcW w:w="3117" w:type="dxa"/>
+          </w:tcPr>
+          <w:p>
+            <w:r>
+              <w:t>Station</w:t>
+            </w:r>
+          </w:p>
+          <w:p>
+            <w:r>
+              <w:t>Month</w:t>
+            </w:r>
+          </w:p>
+          <w:p>
+            <w:r>
+              <w:t>Year</w:t>
+            </w:r>
+          </w:p>
+        </w:tc>
+      </w:tr>
+      <w:tr>
+        <w:tc>
+          <w:tcPr>
+            <w:tcW w:w="3116" w:type="dxa"/>
+          </w:tcPr>
+          <w:p>
+            <w:r>
+              <w:t>3</w:t>
+            </w:r>
+          </w:p>
+        </w:tc>
+        <w:tc>
+          <w:tcPr>
+            <w:tcW w:w="3117" w:type="dxa"/>
+          </w:tcPr>
+          <w:p>
+            <w:r>
+              <w:t>-Better model from above plus side of reef</w:t>
+            </w:r>
+          </w:p>
+        </w:tc>
+        <w:tc>
+          <w:tcPr>
+            <w:tcW w:w="3117" w:type="dxa"/>
+          </w:tcPr>
+          <w:p/>
+        </w:tc>
+      </w:tr>
+    </w:tbl>
+    <w:p>
+      <w:pPr>
+        <w:spacing w:after="0" w:line="240" w:lineRule="auto"/>
+      </w:pPr>
+    </w:p>
+    <w:p>
+      <w:pPr>
+        <w:spacing w:after="0" w:line="240" w:lineRule="auto"/>
+      </w:pPr>
+    </w:p>
+    <w:p>
+      <w:pPr>
+        <w:spacing w:after="0" w:line="240" w:lineRule="auto"/>
+      </w:pPr>
+    </w:p>
+    <w:p>
+      <w:pPr>
+        <w:spacing w:after="0" w:line="240" w:lineRule="auto"/>
+      </w:pPr>
+    </w:p>
+    <w:p>
+      <w:pPr>
+        <w:spacing w:after="0" w:line="240" w:lineRule="auto"/>
+      </w:pPr>
+    </w:p>
+    <w:p>
+      <w:pPr>
+        <w:spacing w:after="0" w:line="240" w:lineRule="auto"/>
+      </w:pPr>
     </w:p>
     <w:p>
       <w:pPr>
@@ -770,7 +1269,118 @@
         <w:jc w:val="center"/>
       </w:pPr>
       <w:r>
-        <w:object w:dxaOrig="8100" w:dyaOrig="4681">
+        <w:rPr>
+          <w:noProof/>
+        </w:rPr>
+        <w:lastRenderedPageBreak/>
+        <w:drawing>
+          <wp:inline distT="0" distB="0" distL="0" distR="0">
+            <wp:extent cx="4699221" cy="3525814"/>
+            <wp:effectExtent l="0" t="0" r="6350" b="0"/>
+            <wp:docPr id="2" name="Picture 2" descr="T:\Oyster Project\oyster_project2\project_task_working\t7_data_management\oyster\spat\pic\20180608_152905.jpg"/>
+            <wp:cNvGraphicFramePr>
+              <a:graphicFrameLocks xmlns:a="http://schemas.openxmlformats.org/drawingml/2006/main" noChangeAspect="1"/>
+            </wp:cNvGraphicFramePr>
+            <a:graphic xmlns:a="http://schemas.openxmlformats.org/drawingml/2006/main">
+              <a:graphicData uri="http://schemas.openxmlformats.org/drawingml/2006/picture">
+                <pic:pic xmlns:pic="http://schemas.openxmlformats.org/drawingml/2006/picture">
+                  <pic:nvPicPr>
+                    <pic:cNvPr id="0" name="Picture 9" descr="T:\Oyster Project\oyster_project2\project_task_working\t7_data_management\oyster\spat\pic\20180608_152905.jpg"/>
+                    <pic:cNvPicPr>
+                      <a:picLocks noChangeAspect="1" noChangeArrowheads="1"/>
+                    </pic:cNvPicPr>
+                  </pic:nvPicPr>
+                  <pic:blipFill>
+                    <a:blip r:embed="rId5" cstate="print">
+                      <a:extLst>
+                        <a:ext uri="{28A0092B-C50C-407E-A947-70E740481C1C}">
+                          <a14:useLocalDpi xmlns:a14="http://schemas.microsoft.com/office/drawing/2010/main" val="0"/>
+                        </a:ext>
+                      </a:extLst>
+                    </a:blip>
+                    <a:srcRect/>
+                    <a:stretch>
+                      <a:fillRect/>
+                    </a:stretch>
+                  </pic:blipFill>
+                  <pic:spPr bwMode="auto">
+                    <a:xfrm>
+                      <a:off x="0" y="0"/>
+                      <a:ext cx="4700729" cy="3526945"/>
+                    </a:xfrm>
+                    <a:prstGeom prst="rect">
+                      <a:avLst/>
+                    </a:prstGeom>
+                    <a:noFill/>
+                    <a:ln>
+                      <a:noFill/>
+                    </a:ln>
+                  </pic:spPr>
+                </pic:pic>
+              </a:graphicData>
+            </a:graphic>
+          </wp:inline>
+        </w:drawing>
+      </w:r>
+    </w:p>
+    <w:p>
+      <w:pPr>
+        <w:spacing w:after="0" w:line="240" w:lineRule="auto"/>
+        <w:jc w:val="center"/>
+      </w:pPr>
+      <w:r>
+        <w:t xml:space="preserve">Figure 2:  Shell bag (left) and tile (right) spat collectors deployed on water quality sensor anchor. </w:t>
+      </w:r>
+    </w:p>
+    <w:p>
+      <w:pPr>
+        <w:spacing w:after="0" w:line="240" w:lineRule="auto"/>
+        <w:jc w:val="center"/>
+      </w:pPr>
+    </w:p>
+    <w:p>
+      <w:pPr>
+        <w:spacing w:after="0" w:line="240" w:lineRule="auto"/>
+        <w:jc w:val="center"/>
+      </w:pPr>
+    </w:p>
+    <w:p>
+      <w:pPr>
+        <w:spacing w:after="0" w:line="240" w:lineRule="auto"/>
+      </w:pPr>
+      <w:r>
+        <w:rPr>
+          <w:b/>
+        </w:rPr>
+        <w:t>Results:</w:t>
+      </w:r>
+    </w:p>
+    <w:p>
+      <w:pPr>
+        <w:spacing w:after="0" w:line="240" w:lineRule="auto"/>
+      </w:pPr>
+    </w:p>
+    <w:p>
+      <w:pPr>
+        <w:spacing w:after="0" w:line="240" w:lineRule="auto"/>
+        <w:rPr>
+          <w:u w:val="single"/>
+        </w:rPr>
+      </w:pPr>
+      <w:r>
+        <w:rPr>
+          <w:u w:val="single"/>
+        </w:rPr>
+        <w:t>Shell Spat Collectors:</w:t>
+      </w:r>
+    </w:p>
+    <w:p>
+      <w:pPr>
+        <w:spacing w:after="0" w:line="240" w:lineRule="auto"/>
+        <w:jc w:val="center"/>
+      </w:pPr>
+      <w:r>
+        <w:object w:dxaOrig="8100" w:dyaOrig="4530">
           <v:shapetype id="_x0000_t75" coordsize="21600,21600" o:spt="75" o:preferrelative="t" path="m@4@5l@4@11@9@11@9@5xe" filled="f" stroked="f">
             <v:stroke joinstyle="miter"/>
             <v:formulas>
@@ -790,10 +1400,10 @@
             <v:path o:extrusionok="f" gradientshapeok="t" o:connecttype="rect"/>
             <o:lock v:ext="edit" aspectratio="t"/>
           </v:shapetype>
-          <v:shape id="_x0000_i1045" type="#_x0000_t75" style="width:405.1pt;height:234.15pt" o:ole="">
-            <v:imagedata r:id="rId5" o:title=""/>
+          <v:shape id="_x0000_i1081" type="#_x0000_t75" style="width:405.1pt;height:226.65pt" o:ole="">
+            <v:imagedata r:id="rId6" o:title=""/>
           </v:shape>
-          <o:OLEObject Type="Embed" ProgID="AcroExch.Document.DC" ShapeID="_x0000_i1045" DrawAspect="Content" ObjectID="_1622890873" r:id="rId6"/>
+          <o:OLEObject Type="Embed" ProgID="AcroExch.Document.DC" ShapeID="_x0000_i1081" DrawAspect="Content" ObjectID="_1622977372" r:id="rId7"/>
         </w:object>
       </w:r>
     </w:p>
@@ -803,6 +1413,758 @@
         <w:jc w:val="center"/>
       </w:pPr>
       <w:r>
+        <w:t xml:space="preserve">Figure:  Total spat counts observed on shell spat collectors by month and station from April 2018-October 2018.  Values have been standardized to unit shell mass (spat per 1 kg shell = </w:t>
+      </w:r>
+      <w:proofErr w:type="spellStart"/>
+      <w:r>
+        <w:t>total_kg</w:t>
+      </w:r>
+      <w:proofErr w:type="spellEnd"/>
+      <w:r>
+        <w:t xml:space="preserve">) and unit shell volume (spat per 1 L shell = </w:t>
+      </w:r>
+      <w:proofErr w:type="spellStart"/>
+      <w:r>
+        <w:t>total_L</w:t>
+      </w:r>
+      <w:proofErr w:type="spellEnd"/>
+      <w:r>
+        <w:t xml:space="preserve">).  </w:t>
+      </w:r>
+      <w:r>
+        <w:t xml:space="preserve">Missing values indicate </w:t>
+      </w:r>
+      <w:r>
+        <w:t>collectors</w:t>
+      </w:r>
+      <w:r>
+        <w:t xml:space="preserve"> were lost, or the station was removed during reef construction.  </w:t>
+      </w:r>
+    </w:p>
+    <w:p>
+      <w:pPr>
+        <w:spacing w:after="0" w:line="240" w:lineRule="auto"/>
+        <w:jc w:val="center"/>
+      </w:pPr>
+      <w:r>
+        <w:object w:dxaOrig="8100" w:dyaOrig="4530">
+          <v:shape id="_x0000_i1066" type="#_x0000_t75" style="width:405.1pt;height:226.65pt" o:ole="">
+            <v:imagedata r:id="rId8" o:title=""/>
+          </v:shape>
+          <o:OLEObject Type="Embed" ProgID="AcroExch.Document.DC" ShapeID="_x0000_i1066" DrawAspect="Content" ObjectID="_1622977373" r:id="rId9"/>
+        </w:object>
+      </w:r>
+    </w:p>
+    <w:p>
+      <w:pPr>
+        <w:spacing w:after="0" w:line="240" w:lineRule="auto"/>
+        <w:jc w:val="center"/>
+      </w:pPr>
+      <w:r>
+        <w:t xml:space="preserve">Figure:  </w:t>
+      </w:r>
+      <w:r>
+        <w:t xml:space="preserve">Mean spat counts </w:t>
+      </w:r>
+      <w:r>
+        <w:t>(</w:t>
+      </w:r>
+      <w:r>
+        <w:rPr>
+          <w:u w:val="single"/>
+        </w:rPr>
+        <w:t>+</w:t>
+      </w:r>
+      <w:r>
+        <w:t xml:space="preserve"> standard error) observed on </w:t>
+      </w:r>
+      <w:r>
+        <w:t>shell</w:t>
+      </w:r>
+      <w:r>
+        <w:t xml:space="preserve"> spat collectors </w:t>
+      </w:r>
+      <w:r>
+        <w:t xml:space="preserve">by </w:t>
+      </w:r>
+      <w:r>
+        <w:t>shell</w:t>
+      </w:r>
+      <w:r>
+        <w:t xml:space="preserve"> side from April 2018-October 2018.</w:t>
+      </w:r>
+      <w:r>
+        <w:t xml:space="preserve">  </w:t>
+      </w:r>
+      <w:r>
+        <w:t xml:space="preserve">Exterior side of the shell = </w:t>
+      </w:r>
+      <w:proofErr w:type="spellStart"/>
+      <w:r>
+        <w:t>ex_cnt</w:t>
+      </w:r>
+      <w:proofErr w:type="spellEnd"/>
+      <w:r>
+        <w:t xml:space="preserve">.  Interior side of shell = </w:t>
+      </w:r>
+      <w:proofErr w:type="spellStart"/>
+      <w:r>
+        <w:t>in_cnt</w:t>
+      </w:r>
+      <w:proofErr w:type="spellEnd"/>
+      <w:r>
+        <w:t>.</w:t>
+      </w:r>
+    </w:p>
+    <w:p>
+      <w:pPr>
+        <w:spacing w:after="0" w:line="240" w:lineRule="auto"/>
+        <w:jc w:val="center"/>
+      </w:pPr>
+    </w:p>
+    <w:p>
+      <w:pPr>
+        <w:spacing w:after="0" w:line="240" w:lineRule="auto"/>
+        <w:jc w:val="center"/>
+      </w:pPr>
+      <w:r>
+        <w:object w:dxaOrig="8100" w:dyaOrig="4530">
+          <v:shape id="_x0000_i1063" type="#_x0000_t75" style="width:405.1pt;height:226.65pt" o:ole="">
+            <v:imagedata r:id="rId10" o:title=""/>
+          </v:shape>
+          <o:OLEObject Type="Embed" ProgID="AcroExch.Document.DC" ShapeID="_x0000_i1063" DrawAspect="Content" ObjectID="_1622977374" r:id="rId11"/>
+        </w:object>
+      </w:r>
+    </w:p>
+    <w:p>
+      <w:pPr>
+        <w:spacing w:after="0" w:line="240" w:lineRule="auto"/>
+        <w:jc w:val="center"/>
+      </w:pPr>
+      <w:r>
+        <w:t xml:space="preserve">Figure:  </w:t>
+      </w:r>
+      <w:r>
+        <w:t xml:space="preserve">Mean spat counts </w:t>
+      </w:r>
+      <w:r>
+        <w:t>(</w:t>
+      </w:r>
+      <w:r>
+        <w:rPr>
+          <w:u w:val="single"/>
+        </w:rPr>
+        <w:t>+</w:t>
+      </w:r>
+      <w:r>
+        <w:t xml:space="preserve"> standard error) observed on </w:t>
+      </w:r>
+      <w:r>
+        <w:t>shell</w:t>
+      </w:r>
+      <w:r>
+        <w:t xml:space="preserve"> spat collectors </w:t>
+      </w:r>
+      <w:r>
+        <w:t xml:space="preserve">by shell side </w:t>
+      </w:r>
+      <w:r>
+        <w:t xml:space="preserve">and month </w:t>
+      </w:r>
+      <w:r>
+        <w:t xml:space="preserve">from April 2018-October 2018.  Exterior side of the shell = </w:t>
+      </w:r>
+      <w:proofErr w:type="spellStart"/>
+      <w:r>
+        <w:t>ex_cnt</w:t>
+      </w:r>
+      <w:proofErr w:type="spellEnd"/>
+      <w:r>
+        <w:t xml:space="preserve">.  Interior side of shell = </w:t>
+      </w:r>
+      <w:proofErr w:type="spellStart"/>
+      <w:r>
+        <w:t>in_cnt</w:t>
+      </w:r>
+      <w:proofErr w:type="spellEnd"/>
+      <w:r>
+        <w:t>.</w:t>
+      </w:r>
+    </w:p>
+    <w:p>
+      <w:pPr>
+        <w:spacing w:after="0" w:line="240" w:lineRule="auto"/>
+        <w:jc w:val="center"/>
+      </w:pPr>
+    </w:p>
+    <w:p>
+      <w:pPr>
+        <w:spacing w:after="0" w:line="240" w:lineRule="auto"/>
+        <w:jc w:val="center"/>
+        <w:rPr>
+          <w:u w:val="single"/>
+        </w:rPr>
+      </w:pPr>
+      <w:r>
+        <w:object w:dxaOrig="8100" w:dyaOrig="4530">
+          <v:shape id="_x0000_i1067" type="#_x0000_t75" style="width:405.1pt;height:226.65pt" o:ole="">
+            <v:imagedata r:id="rId12" o:title=""/>
+          </v:shape>
+          <o:OLEObject Type="Embed" ProgID="AcroExch.Document.DC" ShapeID="_x0000_i1067" DrawAspect="Content" ObjectID="_1622977375" r:id="rId13"/>
+        </w:object>
+      </w:r>
+    </w:p>
+    <w:p>
+      <w:pPr>
+        <w:spacing w:after="0" w:line="240" w:lineRule="auto"/>
+      </w:pPr>
+      <w:r>
+        <w:t xml:space="preserve">Figure:  Mean spat counts </w:t>
+      </w:r>
+      <w:r>
+        <w:t>(</w:t>
+      </w:r>
+      <w:r>
+        <w:rPr>
+          <w:u w:val="single"/>
+        </w:rPr>
+        <w:t>+</w:t>
+      </w:r>
+      <w:r>
+        <w:t xml:space="preserve"> standard error) observed on </w:t>
+      </w:r>
+      <w:r>
+        <w:t>shell</w:t>
+      </w:r>
+      <w:r>
+        <w:t xml:space="preserve"> spat collectors </w:t>
+      </w:r>
+      <w:r>
+        <w:t>by shell</w:t>
+      </w:r>
+      <w:r>
+        <w:t xml:space="preserve"> side, </w:t>
+      </w:r>
+      <w:r>
+        <w:t>month</w:t>
+      </w:r>
+      <w:r>
+        <w:t xml:space="preserve">, </w:t>
+      </w:r>
+      <w:proofErr w:type="gramStart"/>
+      <w:r>
+        <w:t>station</w:t>
+      </w:r>
+      <w:proofErr w:type="gramEnd"/>
+      <w:r>
+        <w:t xml:space="preserve"> from April 2018-October 2018.  Exterior side of the shell = </w:t>
+      </w:r>
+      <w:proofErr w:type="spellStart"/>
+      <w:r>
+        <w:t>ex_cnt</w:t>
+      </w:r>
+      <w:proofErr w:type="spellEnd"/>
+      <w:r>
+        <w:t xml:space="preserve">.  Interior side of shell = </w:t>
+      </w:r>
+      <w:proofErr w:type="spellStart"/>
+      <w:r>
+        <w:t>in_cnt</w:t>
+      </w:r>
+      <w:proofErr w:type="spellEnd"/>
+      <w:r>
+        <w:t>.</w:t>
+      </w:r>
+      <w:r>
+        <w:t xml:space="preserve">  </w:t>
+      </w:r>
+      <w:r>
+        <w:t xml:space="preserve">Missing values indicate </w:t>
+      </w:r>
+      <w:r>
+        <w:t>collectors</w:t>
+      </w:r>
+      <w:r>
+        <w:t xml:space="preserve"> were lost, or the station was removed during reef construction.  </w:t>
+      </w:r>
+    </w:p>
+    <w:p>
+      <w:pPr>
+        <w:spacing w:after="0" w:line="240" w:lineRule="auto"/>
+      </w:pPr>
+    </w:p>
+    <w:p>
+      <w:pPr>
+        <w:spacing w:after="0" w:line="240" w:lineRule="auto"/>
+        <w:jc w:val="center"/>
+      </w:pPr>
+      <w:r>
+        <w:object w:dxaOrig="8100" w:dyaOrig="4530">
+          <v:shape id="_x0000_i1069" type="#_x0000_t75" style="width:405.1pt;height:226.65pt" o:ole="">
+            <v:imagedata r:id="rId14" o:title=""/>
+          </v:shape>
+          <o:OLEObject Type="Embed" ProgID="AcroExch.Document.DC" ShapeID="_x0000_i1069" DrawAspect="Content" ObjectID="_1622977376" r:id="rId15"/>
+        </w:object>
+      </w:r>
+    </w:p>
+    <w:p>
+      <w:pPr>
+        <w:spacing w:after="0" w:line="240" w:lineRule="auto"/>
+        <w:jc w:val="center"/>
+      </w:pPr>
+      <w:r>
+        <w:t xml:space="preserve">Figure:  Mean </w:t>
+      </w:r>
+      <w:r>
+        <w:t xml:space="preserve">maximum </w:t>
+      </w:r>
+      <w:r>
+        <w:t xml:space="preserve">spat </w:t>
+      </w:r>
+      <w:r>
+        <w:t>height</w:t>
+      </w:r>
+      <w:r>
+        <w:t xml:space="preserve"> (</w:t>
+      </w:r>
+      <w:r>
+        <w:t xml:space="preserve">mm, </w:t>
+      </w:r>
+      <w:r>
+        <w:rPr>
+          <w:u w:val="single"/>
+        </w:rPr>
+        <w:t>+</w:t>
+      </w:r>
+      <w:r>
+        <w:t xml:space="preserve"> standard error) observed on </w:t>
+      </w:r>
+      <w:r>
+        <w:t>shell</w:t>
+      </w:r>
+      <w:r>
+        <w:t xml:space="preserve"> spat collectors by </w:t>
+      </w:r>
+      <w:r>
+        <w:t xml:space="preserve">shell </w:t>
+      </w:r>
+      <w:r>
+        <w:t xml:space="preserve">side from </w:t>
+      </w:r>
+      <w:r>
+        <w:t>April 2018-October 2018</w:t>
+      </w:r>
+      <w:r>
+        <w:t xml:space="preserve">.  </w:t>
+      </w:r>
+      <w:r>
+        <w:t xml:space="preserve">Exterior side of the shell = </w:t>
+      </w:r>
+      <w:proofErr w:type="spellStart"/>
+      <w:r>
+        <w:t>mx_ex_mm</w:t>
+      </w:r>
+      <w:proofErr w:type="spellEnd"/>
+      <w:r>
+        <w:t xml:space="preserve">.  Interior side of shell = </w:t>
+      </w:r>
+      <w:proofErr w:type="spellStart"/>
+      <w:r>
+        <w:t>mx_</w:t>
+      </w:r>
+      <w:r>
+        <w:t>in_</w:t>
+      </w:r>
+      <w:r>
+        <w:t>mm</w:t>
+      </w:r>
+      <w:proofErr w:type="spellEnd"/>
+      <w:r>
+        <w:t>.</w:t>
+      </w:r>
+      <w:r>
+        <w:t xml:space="preserve">  </w:t>
+      </w:r>
+    </w:p>
+    <w:p>
+      <w:pPr>
+        <w:spacing w:after="0" w:line="240" w:lineRule="auto"/>
+        <w:jc w:val="center"/>
+        <w:rPr>
+          <w:u w:val="single"/>
+        </w:rPr>
+      </w:pPr>
+    </w:p>
+    <w:p>
+      <w:pPr>
+        <w:spacing w:after="0" w:line="240" w:lineRule="auto"/>
+        <w:jc w:val="center"/>
+      </w:pPr>
+      <w:r>
+        <w:object w:dxaOrig="8100" w:dyaOrig="4530">
+          <v:shape id="_x0000_i1076" type="#_x0000_t75" style="width:405.1pt;height:226.65pt" o:ole="">
+            <v:imagedata r:id="rId16" o:title=""/>
+          </v:shape>
+          <o:OLEObject Type="Embed" ProgID="AcroExch.Document.DC" ShapeID="_x0000_i1076" DrawAspect="Content" ObjectID="_1622977377" r:id="rId17"/>
+        </w:object>
+      </w:r>
+    </w:p>
+    <w:p>
+      <w:pPr>
+        <w:spacing w:after="0" w:line="240" w:lineRule="auto"/>
+        <w:jc w:val="center"/>
+      </w:pPr>
+      <w:r>
+        <w:t xml:space="preserve">Figure:  Mean </w:t>
+      </w:r>
+      <w:r>
+        <w:t xml:space="preserve">maximum </w:t>
+      </w:r>
+      <w:r>
+        <w:t xml:space="preserve">spat </w:t>
+      </w:r>
+      <w:r>
+        <w:t>height</w:t>
+      </w:r>
+      <w:r>
+        <w:t xml:space="preserve"> (</w:t>
+      </w:r>
+      <w:r>
+        <w:t xml:space="preserve">mm, </w:t>
+      </w:r>
+      <w:r>
+        <w:rPr>
+          <w:u w:val="single"/>
+        </w:rPr>
+        <w:t>+</w:t>
+      </w:r>
+      <w:r>
+        <w:t xml:space="preserve"> standard error) observed on </w:t>
+      </w:r>
+      <w:r>
+        <w:t>shell</w:t>
+      </w:r>
+      <w:r>
+        <w:t xml:space="preserve"> spat collectors by </w:t>
+      </w:r>
+      <w:r>
+        <w:t xml:space="preserve">shell </w:t>
+      </w:r>
+      <w:r>
+        <w:t xml:space="preserve">side </w:t>
+      </w:r>
+      <w:r>
+        <w:t xml:space="preserve">and month </w:t>
+      </w:r>
+      <w:r>
+        <w:t xml:space="preserve">from </w:t>
+      </w:r>
+      <w:r>
+        <w:t>April 2018-October 2018</w:t>
+      </w:r>
+      <w:r>
+        <w:t xml:space="preserve">.  </w:t>
+      </w:r>
+    </w:p>
+    <w:p>
+      <w:pPr>
+        <w:spacing w:after="0" w:line="240" w:lineRule="auto"/>
+        <w:jc w:val="center"/>
+      </w:pPr>
+    </w:p>
+    <w:p>
+      <w:pPr>
+        <w:spacing w:after="0" w:line="240" w:lineRule="auto"/>
+        <w:jc w:val="center"/>
+      </w:pPr>
+      <w:r>
+        <w:object w:dxaOrig="8100" w:dyaOrig="4530">
+          <v:shape id="_x0000_i1073" type="#_x0000_t75" style="width:405.1pt;height:226.65pt" o:ole="">
+            <v:imagedata r:id="rId18" o:title=""/>
+          </v:shape>
+          <o:OLEObject Type="Embed" ProgID="AcroExch.Document.DC" ShapeID="_x0000_i1073" DrawAspect="Content" ObjectID="_1622977378" r:id="rId19"/>
+        </w:object>
+      </w:r>
+    </w:p>
+    <w:p>
+      <w:pPr>
+        <w:spacing w:after="0" w:line="240" w:lineRule="auto"/>
+        <w:jc w:val="center"/>
+      </w:pPr>
+      <w:r>
+        <w:t xml:space="preserve">Figure:  </w:t>
+      </w:r>
+      <w:r>
+        <w:t xml:space="preserve">Mean </w:t>
+      </w:r>
+      <w:r>
+        <w:t xml:space="preserve">maximum </w:t>
+      </w:r>
+      <w:r>
+        <w:t xml:space="preserve">spat </w:t>
+      </w:r>
+      <w:r>
+        <w:t>height</w:t>
+      </w:r>
+      <w:r>
+        <w:t xml:space="preserve"> (</w:t>
+      </w:r>
+      <w:r>
+        <w:t xml:space="preserve">mm, </w:t>
+      </w:r>
+      <w:r>
+        <w:rPr>
+          <w:u w:val="single"/>
+        </w:rPr>
+        <w:t>+</w:t>
+      </w:r>
+      <w:r>
+        <w:t xml:space="preserve"> standard error) observed on </w:t>
+      </w:r>
+      <w:r>
+        <w:t>shell</w:t>
+      </w:r>
+      <w:r>
+        <w:t xml:space="preserve"> spat collectors by </w:t>
+      </w:r>
+      <w:r>
+        <w:t>month</w:t>
+      </w:r>
+      <w:r>
+        <w:t xml:space="preserve"> </w:t>
+      </w:r>
+      <w:r>
+        <w:t>and station</w:t>
+      </w:r>
+      <w:r>
+        <w:t xml:space="preserve"> </w:t>
+      </w:r>
+      <w:r>
+        <w:t xml:space="preserve">from </w:t>
+      </w:r>
+      <w:r>
+        <w:t>April 2018-October 2018</w:t>
+      </w:r>
+      <w:r>
+        <w:t xml:space="preserve">.  </w:t>
+      </w:r>
+      <w:r>
+        <w:t>Missing values indicate collectors</w:t>
+      </w:r>
+      <w:r>
+        <w:t xml:space="preserve"> were lost, </w:t>
+      </w:r>
+      <w:r>
+        <w:t>the station was removed during reef construction</w:t>
+      </w:r>
+      <w:r>
+        <w:t>, or no spat were observed</w:t>
+      </w:r>
+      <w:r>
+        <w:t xml:space="preserve">.  </w:t>
+      </w:r>
+    </w:p>
+    <w:p>
+      <w:pPr>
+        <w:spacing w:after="0" w:line="240" w:lineRule="auto"/>
+        <w:jc w:val="center"/>
+      </w:pPr>
+    </w:p>
+    <w:p>
+      <w:pPr>
+        <w:spacing w:after="0" w:line="240" w:lineRule="auto"/>
+        <w:jc w:val="center"/>
+      </w:pPr>
+      <w:r>
+        <w:object w:dxaOrig="8100" w:dyaOrig="4530">
+          <v:shape id="_x0000_i1079" type="#_x0000_t75" style="width:405.1pt;height:226.65pt" o:ole="">
+            <v:imagedata r:id="rId20" o:title=""/>
+          </v:shape>
+          <o:OLEObject Type="Embed" ProgID="AcroExch.Document.DC" ShapeID="_x0000_i1079" DrawAspect="Content" ObjectID="_1622977379" r:id="rId21"/>
+        </w:object>
+      </w:r>
+    </w:p>
+    <w:p>
+      <w:pPr>
+        <w:spacing w:after="0" w:line="240" w:lineRule="auto"/>
+        <w:jc w:val="center"/>
+      </w:pPr>
+      <w:r>
+        <w:t xml:space="preserve">Figure:  Relationship of total spat count to principal shell dimensions for shell spat collectors from </w:t>
+      </w:r>
+      <w:r>
+        <w:t>April 2018-October 2018</w:t>
+      </w:r>
+      <w:r>
+        <w:t xml:space="preserve">.  Shell height = </w:t>
+      </w:r>
+      <w:proofErr w:type="spellStart"/>
+      <w:r>
+        <w:t>sh_ht_mm</w:t>
+      </w:r>
+      <w:proofErr w:type="spellEnd"/>
+      <w:r>
+        <w:t xml:space="preserve">.  Shell length = </w:t>
+      </w:r>
+      <w:proofErr w:type="spellStart"/>
+      <w:r>
+        <w:t>sh_ln_mm</w:t>
+      </w:r>
+      <w:proofErr w:type="spellEnd"/>
+      <w:r>
+        <w:t xml:space="preserve">.  Shell width = </w:t>
+      </w:r>
+      <w:proofErr w:type="spellStart"/>
+      <w:r>
+        <w:t>sh_wd_mm</w:t>
+      </w:r>
+      <w:proofErr w:type="spellEnd"/>
+      <w:r>
+        <w:t>.</w:t>
+      </w:r>
+    </w:p>
+    <w:p>
+      <w:pPr>
+        <w:spacing w:after="0" w:line="240" w:lineRule="auto"/>
+        <w:jc w:val="center"/>
+      </w:pPr>
+    </w:p>
+    <w:p>
+      <w:pPr>
+        <w:spacing w:after="0" w:line="240" w:lineRule="auto"/>
+        <w:jc w:val="center"/>
+      </w:pPr>
+      <w:r>
+        <w:object w:dxaOrig="8100" w:dyaOrig="4530">
+          <v:shape id="_x0000_i1074" type="#_x0000_t75" style="width:405.1pt;height:226.65pt" o:ole="">
+            <v:imagedata r:id="rId22" o:title=""/>
+          </v:shape>
+          <o:OLEObject Type="Embed" ProgID="AcroExch.Document.DC" ShapeID="_x0000_i1074" DrawAspect="Content" ObjectID="_1622977380" r:id="rId23"/>
+        </w:object>
+      </w:r>
+    </w:p>
+    <w:p>
+      <w:pPr>
+        <w:spacing w:after="0" w:line="240" w:lineRule="auto"/>
+        <w:jc w:val="center"/>
+      </w:pPr>
+      <w:r>
+        <w:t xml:space="preserve">Figure:  Barnacle coverage observed on </w:t>
+      </w:r>
+      <w:r>
+        <w:t>shell</w:t>
+      </w:r>
+      <w:r>
+        <w:t xml:space="preserve"> spat collectors by tile side, month, station</w:t>
+      </w:r>
+      <w:r>
+        <w:t>, and shell</w:t>
+      </w:r>
+      <w:r>
+        <w:t xml:space="preserve"> from April 2018-October 2018</w:t>
+      </w:r>
+      <w:r>
+        <w:t xml:space="preserve">.  Missing values indicate </w:t>
+      </w:r>
+      <w:r>
+        <w:t>collectors</w:t>
+      </w:r>
+      <w:r>
+        <w:t xml:space="preserve"> were lost, </w:t>
+      </w:r>
+      <w:r>
+        <w:t xml:space="preserve">or </w:t>
+      </w:r>
+      <w:r>
+        <w:t>the station was removed during reef construction</w:t>
+      </w:r>
+      <w:r>
+        <w:t xml:space="preserve">.  </w:t>
+      </w:r>
+    </w:p>
+    <w:p>
+      <w:pPr>
+        <w:spacing w:after="0" w:line="240" w:lineRule="auto"/>
+        <w:jc w:val="center"/>
+      </w:pPr>
+    </w:p>
+    <w:p>
+      <w:pPr>
+        <w:spacing w:after="0" w:line="240" w:lineRule="auto"/>
+        <w:rPr>
+          <w:u w:val="single"/>
+        </w:rPr>
+      </w:pPr>
+    </w:p>
+    <w:p>
+      <w:pPr>
+        <w:spacing w:after="0" w:line="240" w:lineRule="auto"/>
+        <w:rPr>
+          <w:u w:val="single"/>
+        </w:rPr>
+      </w:pPr>
+    </w:p>
+    <w:p>
+      <w:pPr>
+        <w:spacing w:after="0" w:line="240" w:lineRule="auto"/>
+        <w:rPr>
+          <w:u w:val="single"/>
+        </w:rPr>
+      </w:pPr>
+    </w:p>
+    <w:p>
+      <w:pPr>
+        <w:spacing w:after="0" w:line="240" w:lineRule="auto"/>
+      </w:pPr>
+      <w:r>
+        <w:rPr>
+          <w:u w:val="single"/>
+        </w:rPr>
+        <w:t>Tile</w:t>
+      </w:r>
+      <w:r>
+        <w:rPr>
+          <w:u w:val="single"/>
+        </w:rPr>
+        <w:t xml:space="preserve"> Spat Collectors:   </w:t>
+      </w:r>
+    </w:p>
+    <w:p>
+      <w:pPr>
+        <w:spacing w:after="0" w:line="240" w:lineRule="auto"/>
+      </w:pPr>
+    </w:p>
+    <w:p>
+      <w:pPr>
+        <w:spacing w:after="0" w:line="240" w:lineRule="auto"/>
+      </w:pPr>
+    </w:p>
+    <w:p>
+      <w:pPr>
+        <w:spacing w:after="0" w:line="240" w:lineRule="auto"/>
+        <w:jc w:val="center"/>
+      </w:pPr>
+    </w:p>
+    <w:p>
+      <w:pPr>
+        <w:spacing w:after="0" w:line="240" w:lineRule="auto"/>
+        <w:jc w:val="center"/>
+      </w:pPr>
+      <w:r>
+        <w:object w:dxaOrig="8100" w:dyaOrig="4530">
+          <v:shape id="_x0000_i1050" type="#_x0000_t75" style="width:405.1pt;height:226.65pt" o:ole="">
+            <v:imagedata r:id="rId24" o:title=""/>
+          </v:shape>
+          <o:OLEObject Type="Embed" ProgID="AcroExch.Document.DC" ShapeID="_x0000_i1050" DrawAspect="Content" ObjectID="_1622977381" r:id="rId25"/>
+        </w:object>
+      </w:r>
+    </w:p>
+    <w:p>
+      <w:pPr>
+        <w:spacing w:after="0" w:line="240" w:lineRule="auto"/>
+        <w:jc w:val="center"/>
+      </w:pPr>
+      <w:r>
         <w:t xml:space="preserve">Figure:  Total spat </w:t>
       </w:r>
       <w:r>
@@ -815,26 +2177,32 @@
         <w:t xml:space="preserve">observed </w:t>
       </w:r>
       <w:r>
-        <w:t>on tile spat collectors from June 2018-May 2019.  Missing values indicate tiles were lost, or the station was removed during reef construction.  Station WQ10 was established March 2019.</w:t>
-      </w:r>
-    </w:p>
-    <w:p>
-      <w:pPr>
-        <w:spacing w:after="0" w:line="240" w:lineRule="auto"/>
-        <w:jc w:val="center"/>
-      </w:pPr>
-    </w:p>
-    <w:p>
-      <w:pPr>
-        <w:spacing w:after="0" w:line="240" w:lineRule="auto"/>
-        <w:jc w:val="center"/>
-      </w:pPr>
-      <w:r>
-        <w:object w:dxaOrig="8100" w:dyaOrig="4681">
-          <v:shape id="_x0000_i1046" type="#_x0000_t75" style="width:405.1pt;height:234.15pt" o:ole="">
-            <v:imagedata r:id="rId7" o:title=""/>
+        <w:t xml:space="preserve">on tile spat collectors </w:t>
+      </w:r>
+      <w:r>
+        <w:t xml:space="preserve">by month and station </w:t>
+      </w:r>
+      <w:r>
+        <w:t>from June 2018-May 2019.  Missing values indicate tiles were lost, or the station was removed during reef construction.  Station WQ10 was established March 2019.</w:t>
+      </w:r>
+    </w:p>
+    <w:p>
+      <w:pPr>
+        <w:spacing w:after="0" w:line="240" w:lineRule="auto"/>
+        <w:jc w:val="center"/>
+      </w:pPr>
+    </w:p>
+    <w:p>
+      <w:pPr>
+        <w:spacing w:after="0" w:line="240" w:lineRule="auto"/>
+        <w:jc w:val="center"/>
+      </w:pPr>
+      <w:r>
+        <w:object w:dxaOrig="8100" w:dyaOrig="4530">
+          <v:shape id="_x0000_i1035" type="#_x0000_t75" style="width:405.1pt;height:226.65pt" o:ole="">
+            <v:imagedata r:id="rId26" o:title=""/>
           </v:shape>
-          <o:OLEObject Type="Embed" ProgID="AcroExch.Document.DC" ShapeID="_x0000_i1046" DrawAspect="Content" ObjectID="_1622890874" r:id="rId8"/>
+          <o:OLEObject Type="Embed" ProgID="AcroExch.Document.DC" ShapeID="_x0000_i1035" DrawAspect="Content" ObjectID="_1622977382" r:id="rId27"/>
         </w:object>
       </w:r>
     </w:p>
@@ -883,11 +2251,11 @@
         <w:jc w:val="center"/>
       </w:pPr>
       <w:r>
-        <w:object w:dxaOrig="8100" w:dyaOrig="4681">
-          <v:shape id="_x0000_i1047" type="#_x0000_t75" style="width:405.1pt;height:234.15pt" o:ole="">
-            <v:imagedata r:id="rId9" o:title=""/>
+        <w:object w:dxaOrig="8100" w:dyaOrig="4530">
+          <v:shape id="_x0000_i1037" type="#_x0000_t75" style="width:405.1pt;height:226.65pt" o:ole="">
+            <v:imagedata r:id="rId28" o:title=""/>
           </v:shape>
-          <o:OLEObject Type="Embed" ProgID="AcroExch.Document.DC" ShapeID="_x0000_i1047" DrawAspect="Content" ObjectID="_1622890875" r:id="rId10"/>
+          <o:OLEObject Type="Embed" ProgID="AcroExch.Document.DC" ShapeID="_x0000_i1037" DrawAspect="Content" ObjectID="_1622977383" r:id="rId29"/>
         </w:object>
       </w:r>
     </w:p>
@@ -936,11 +2304,11 @@
         <w:jc w:val="center"/>
       </w:pPr>
       <w:r>
-        <w:object w:dxaOrig="8100" w:dyaOrig="4681">
-          <v:shape id="_x0000_i1048" type="#_x0000_t75" style="width:405.1pt;height:234.15pt" o:ole="">
-            <v:imagedata r:id="rId11" o:title=""/>
+        <w:object w:dxaOrig="8100" w:dyaOrig="4530">
+          <v:shape id="_x0000_i1052" type="#_x0000_t75" style="width:405.1pt;height:226.65pt" o:ole="">
+            <v:imagedata r:id="rId30" o:title=""/>
           </v:shape>
-          <o:OLEObject Type="Embed" ProgID="AcroExch.Document.DC" ShapeID="_x0000_i1048" DrawAspect="Content" ObjectID="_1622890876" r:id="rId12"/>
+          <o:OLEObject Type="Embed" ProgID="AcroExch.Document.DC" ShapeID="_x0000_i1052" DrawAspect="Content" ObjectID="_1622977384" r:id="rId31"/>
         </w:object>
       </w:r>
     </w:p>
@@ -950,7 +2318,72 @@
         <w:jc w:val="center"/>
       </w:pPr>
       <w:r>
-        <w:t>Figure:  Mean spat counts (</w:t>
+        <w:t>Figure:  S</w:t>
+      </w:r>
+      <w:r>
+        <w:t>pat counts observed on tile spat collectors by tile side</w:t>
+      </w:r>
+      <w:r>
+        <w:t xml:space="preserve">, </w:t>
+      </w:r>
+      <w:r>
+        <w:t>month</w:t>
+      </w:r>
+      <w:r>
+        <w:t>, and station</w:t>
+      </w:r>
+      <w:r>
+        <w:t xml:space="preserve"> from June 2018-May 2019.</w:t>
+      </w:r>
+      <w:r>
+        <w:t xml:space="preserve">  </w:t>
+      </w:r>
+      <w:r>
+        <w:t>Missing values indicate tiles were lost, or the station was removed during reef construction.  Station WQ10 was established March 2019.</w:t>
+      </w:r>
+    </w:p>
+    <w:p>
+      <w:pPr>
+        <w:spacing w:after="0" w:line="240" w:lineRule="auto"/>
+        <w:jc w:val="center"/>
+      </w:pPr>
+    </w:p>
+    <w:p>
+      <w:pPr>
+        <w:spacing w:after="0" w:line="240" w:lineRule="auto"/>
+        <w:jc w:val="center"/>
+      </w:pPr>
+      <w:r>
+        <w:object w:dxaOrig="8100" w:dyaOrig="4530">
+          <v:shape id="_x0000_i1039" type="#_x0000_t75" style="width:405.1pt;height:226.65pt" o:ole="">
+            <v:imagedata r:id="rId32" o:title=""/>
+          </v:shape>
+          <o:OLEObject Type="Embed" ProgID="AcroExch.Document.DC" ShapeID="_x0000_i1039" DrawAspect="Content" ObjectID="_1622977385" r:id="rId33"/>
+        </w:object>
+      </w:r>
+    </w:p>
+    <w:p>
+      <w:pPr>
+        <w:spacing w:after="0" w:line="240" w:lineRule="auto"/>
+        <w:jc w:val="center"/>
+      </w:pPr>
+      <w:r>
+        <w:t xml:space="preserve">Figure:  Mean </w:t>
+      </w:r>
+      <w:r>
+        <w:t xml:space="preserve">maximum </w:t>
+      </w:r>
+      <w:r>
+        <w:t xml:space="preserve">spat </w:t>
+      </w:r>
+      <w:r>
+        <w:t>height</w:t>
+      </w:r>
+      <w:r>
+        <w:t xml:space="preserve"> (</w:t>
+      </w:r>
+      <w:r>
+        <w:t xml:space="preserve">mm, </w:t>
       </w:r>
       <w:r>
         <w:rPr>
@@ -959,44 +2392,121 @@
         <w:t>+</w:t>
       </w:r>
       <w:r>
-        <w:t xml:space="preserve"> standard error) observed on tile spat collectors by tile side</w:t>
-      </w:r>
-      <w:r>
-        <w:t xml:space="preserve">, </w:t>
-      </w:r>
-      <w:r>
-        <w:t>month</w:t>
-      </w:r>
-      <w:r>
-        <w:t>, and station</w:t>
-      </w:r>
-      <w:r>
-        <w:t xml:space="preserve"> from June 2018-May 2019.</w:t>
+        <w:t xml:space="preserve"> standard error) observed on tile spat collectors by tile side from June 2018-May 2019.  </w:t>
+      </w:r>
+    </w:p>
+    <w:p>
+      <w:pPr>
+        <w:spacing w:after="0" w:line="240" w:lineRule="auto"/>
+        <w:jc w:val="center"/>
+      </w:pPr>
+    </w:p>
+    <w:p>
+      <w:pPr>
+        <w:spacing w:after="0" w:line="240" w:lineRule="auto"/>
+        <w:jc w:val="center"/>
+      </w:pPr>
+    </w:p>
+    <w:p>
+      <w:pPr>
+        <w:spacing w:after="0" w:line="240" w:lineRule="auto"/>
+        <w:jc w:val="center"/>
+      </w:pPr>
+      <w:r>
+        <w:object w:dxaOrig="8100" w:dyaOrig="4530">
+          <v:shape id="_x0000_i1041" type="#_x0000_t75" style="width:405.1pt;height:226.65pt" o:ole="">
+            <v:imagedata r:id="rId34" o:title=""/>
+          </v:shape>
+          <o:OLEObject Type="Embed" ProgID="AcroExch.Document.DC" ShapeID="_x0000_i1041" DrawAspect="Content" ObjectID="_1622977386" r:id="rId35"/>
+        </w:object>
+      </w:r>
+    </w:p>
+    <w:p>
+      <w:pPr>
+        <w:spacing w:after="0" w:line="240" w:lineRule="auto"/>
+        <w:jc w:val="center"/>
+      </w:pPr>
+      <w:r>
+        <w:t xml:space="preserve">Figure:  Mean </w:t>
+      </w:r>
+      <w:r>
+        <w:t xml:space="preserve">maximum </w:t>
+      </w:r>
+      <w:r>
+        <w:t xml:space="preserve">spat </w:t>
+      </w:r>
+      <w:r>
+        <w:t>height</w:t>
+      </w:r>
+      <w:r>
+        <w:t xml:space="preserve"> (</w:t>
+      </w:r>
+      <w:r>
+        <w:t xml:space="preserve">mm, </w:t>
+      </w:r>
+      <w:r>
+        <w:rPr>
+          <w:u w:val="single"/>
+        </w:rPr>
+        <w:t>+</w:t>
+      </w:r>
+      <w:r>
+        <w:t xml:space="preserve"> standard error) observed on tile spat collectors by month from June 2018-May 2019.</w:t>
       </w:r>
       <w:r>
         <w:t xml:space="preserve">  </w:t>
       </w:r>
       <w:r>
-        <w:t>Missing values indicate tiles were lost, or the station was removed during reef construction.  Station WQ10 was established March 2019.</w:t>
-      </w:r>
-    </w:p>
-    <w:p>
-      <w:pPr>
-        <w:spacing w:after="0" w:line="240" w:lineRule="auto"/>
-        <w:jc w:val="center"/>
-      </w:pPr>
-    </w:p>
-    <w:p>
-      <w:pPr>
-        <w:spacing w:after="0" w:line="240" w:lineRule="auto"/>
-        <w:jc w:val="center"/>
-      </w:pPr>
-      <w:r>
-        <w:object w:dxaOrig="8100" w:dyaOrig="4681">
-          <v:shape id="_x0000_i1050" type="#_x0000_t75" style="width:405.1pt;height:234.15pt" o:ole="">
-            <v:imagedata r:id="rId13" o:title=""/>
+        <w:t xml:space="preserve">Missing values indicate </w:t>
+      </w:r>
+      <w:r>
+        <w:t xml:space="preserve">no spat </w:t>
+      </w:r>
+      <w:r>
+        <w:t>w</w:t>
+      </w:r>
+      <w:r>
+        <w:t>ere</w:t>
+      </w:r>
+      <w:r>
+        <w:t xml:space="preserve"> </w:t>
+      </w:r>
+      <w:r>
+        <w:t>observed</w:t>
+      </w:r>
+      <w:r>
+        <w:t>.</w:t>
+      </w:r>
+    </w:p>
+    <w:p>
+      <w:pPr>
+        <w:spacing w:after="0" w:line="240" w:lineRule="auto"/>
+        <w:jc w:val="center"/>
+      </w:pPr>
+    </w:p>
+    <w:p>
+      <w:pPr>
+        <w:spacing w:after="0" w:line="240" w:lineRule="auto"/>
+        <w:jc w:val="center"/>
+      </w:pPr>
+    </w:p>
+    <w:p>
+      <w:pPr>
+        <w:spacing w:after="0" w:line="240" w:lineRule="auto"/>
+        <w:jc w:val="center"/>
+      </w:pPr>
+    </w:p>
+    <w:p>
+      <w:pPr>
+        <w:spacing w:after="0" w:line="240" w:lineRule="auto"/>
+        <w:jc w:val="center"/>
+      </w:pPr>
+      <w:r>
+        <w:object w:dxaOrig="8100" w:dyaOrig="4530">
+          <v:shape id="_x0000_i1048" type="#_x0000_t75" style="width:405.1pt;height:226.65pt" o:ole="">
+            <v:imagedata r:id="rId36" o:title=""/>
           </v:shape>
-          <o:OLEObject Type="Embed" ProgID="AcroExch.Document.DC" ShapeID="_x0000_i1050" DrawAspect="Content" ObjectID="_1622890877" r:id="rId14"/>
+          <o:OLEObject Type="Embed" ProgID="AcroExch.Document.DC" ShapeID="_x0000_i1048" DrawAspect="Content" ObjectID="_1622977387" r:id="rId37"/>
         </w:object>
       </w:r>
     </w:p>
@@ -1015,44 +2525,62 @@
         <w:t xml:space="preserve">spat </w:t>
       </w:r>
       <w:r>
-        <w:t>size</w:t>
+        <w:t>height</w:t>
       </w:r>
       <w:r>
         <w:t xml:space="preserve"> (</w:t>
       </w:r>
       <w:r>
+        <w:t xml:space="preserve">mm, </w:t>
+      </w:r>
+      <w:r>
         <w:rPr>
           <w:u w:val="single"/>
         </w:rPr>
         <w:t>+</w:t>
       </w:r>
       <w:r>
-        <w:t xml:space="preserve"> standard error) observed on tile spat collectors by tile side from June 2018-May 2019.  </w:t>
-      </w:r>
-    </w:p>
-    <w:p>
-      <w:pPr>
-        <w:spacing w:after="0" w:line="240" w:lineRule="auto"/>
-        <w:jc w:val="center"/>
-      </w:pPr>
-    </w:p>
-    <w:p>
-      <w:pPr>
-        <w:spacing w:after="0" w:line="240" w:lineRule="auto"/>
-        <w:jc w:val="center"/>
-      </w:pPr>
-    </w:p>
-    <w:p>
-      <w:pPr>
-        <w:spacing w:after="0" w:line="240" w:lineRule="auto"/>
-        <w:jc w:val="center"/>
-      </w:pPr>
-      <w:r>
-        <w:object w:dxaOrig="8100" w:dyaOrig="4681">
-          <v:shape id="_x0000_i1051" type="#_x0000_t75" style="width:405.1pt;height:234.15pt" o:ole="">
-            <v:imagedata r:id="rId15" o:title=""/>
+        <w:t xml:space="preserve"> standard error) observed on tile spat collectors by</w:t>
+      </w:r>
+      <w:r>
+        <w:t xml:space="preserve"> month</w:t>
+      </w:r>
+      <w:r>
+        <w:t xml:space="preserve"> and station from June 2018-May 2019.</w:t>
+      </w:r>
+      <w:r>
+        <w:t xml:space="preserve">  Missing values indicate tiles were lost, the station was removed during reef construction, or no spat w</w:t>
+      </w:r>
+      <w:r>
+        <w:t>ere</w:t>
+      </w:r>
+      <w:r>
+        <w:t xml:space="preserve"> </w:t>
+      </w:r>
+      <w:r>
+        <w:t>observed</w:t>
+      </w:r>
+      <w:r>
+        <w:t>.  Station WQ10 was established March 2019.</w:t>
+      </w:r>
+    </w:p>
+    <w:p>
+      <w:pPr>
+        <w:spacing w:after="0" w:line="240" w:lineRule="auto"/>
+        <w:jc w:val="center"/>
+      </w:pPr>
+    </w:p>
+    <w:p>
+      <w:pPr>
+        <w:spacing w:after="0" w:line="240" w:lineRule="auto"/>
+        <w:jc w:val="center"/>
+      </w:pPr>
+      <w:r>
+        <w:object w:dxaOrig="8100" w:dyaOrig="4530">
+          <v:shape id="_x0000_i1032" type="#_x0000_t75" style="width:405.1pt;height:226.65pt" o:ole="">
+            <v:imagedata r:id="rId38" o:title=""/>
           </v:shape>
-          <o:OLEObject Type="Embed" ProgID="AcroExch.Document.DC" ShapeID="_x0000_i1051" DrawAspect="Content" ObjectID="_1622890878" r:id="rId16"/>
+          <o:OLEObject Type="Embed" ProgID="AcroExch.Document.DC" ShapeID="_x0000_i1032" DrawAspect="Content" ObjectID="_1622977388" r:id="rId39"/>
         </w:object>
       </w:r>
     </w:p>
@@ -1062,161 +2590,19 @@
         <w:jc w:val="center"/>
       </w:pPr>
       <w:r>
-        <w:t xml:space="preserve">Figure:  Mean </w:t>
-      </w:r>
-      <w:r>
-        <w:t xml:space="preserve">maximum </w:t>
-      </w:r>
-      <w:r>
-        <w:t xml:space="preserve">spat </w:t>
-      </w:r>
-      <w:r>
-        <w:t>size</w:t>
-      </w:r>
-      <w:r>
-        <w:t xml:space="preserve"> (</w:t>
-      </w:r>
-      <w:r>
-        <w:rPr>
-          <w:u w:val="single"/>
-        </w:rPr>
-        <w:t>+</w:t>
-      </w:r>
-      <w:r>
-        <w:t xml:space="preserve"> standard error) observed on tile spat collectors by tile side and month from June 2018-May 2019.</w:t>
-      </w:r>
-      <w:r>
-        <w:t xml:space="preserve">  </w:t>
-      </w:r>
-      <w:r>
-        <w:t xml:space="preserve">Missing values indicate </w:t>
-      </w:r>
-      <w:r>
-        <w:t xml:space="preserve">no spat </w:t>
-      </w:r>
-      <w:r>
-        <w:t xml:space="preserve">was </w:t>
-      </w:r>
-      <w:r>
-        <w:t>present.</w:t>
-      </w:r>
-    </w:p>
-    <w:p>
-      <w:pPr>
-        <w:spacing w:after="0" w:line="240" w:lineRule="auto"/>
-        <w:jc w:val="center"/>
-      </w:pPr>
-    </w:p>
-    <w:p>
-      <w:pPr>
-        <w:spacing w:after="0" w:line="240" w:lineRule="auto"/>
-        <w:jc w:val="center"/>
-      </w:pPr>
-    </w:p>
-    <w:p>
-      <w:pPr>
-        <w:spacing w:after="0" w:line="240" w:lineRule="auto"/>
-        <w:jc w:val="center"/>
-      </w:pPr>
-    </w:p>
-    <w:p>
-      <w:pPr>
-        <w:spacing w:after="0" w:line="240" w:lineRule="auto"/>
-        <w:jc w:val="center"/>
-      </w:pPr>
-      <w:r>
-        <w:object w:dxaOrig="8100" w:dyaOrig="4681">
-          <v:shape id="_x0000_i1052" type="#_x0000_t75" style="width:405.1pt;height:234.15pt" o:ole="">
-            <v:imagedata r:id="rId17" o:title=""/>
-          </v:shape>
-          <o:OLEObject Type="Embed" ProgID="AcroExch.Document.DC" ShapeID="_x0000_i1052" DrawAspect="Content" ObjectID="_1622890879" r:id="rId18"/>
-        </w:object>
-      </w:r>
-    </w:p>
-    <w:p>
-      <w:pPr>
-        <w:spacing w:after="0" w:line="240" w:lineRule="auto"/>
-        <w:jc w:val="center"/>
-      </w:pPr>
-      <w:r>
-        <w:t xml:space="preserve">Figure:  Mean spat </w:t>
-      </w:r>
-      <w:r>
-        <w:t>size</w:t>
-      </w:r>
-      <w:r>
-        <w:t xml:space="preserve"> (</w:t>
-      </w:r>
-      <w:r>
-        <w:rPr>
-          <w:u w:val="single"/>
-        </w:rPr>
-        <w:t>+</w:t>
-      </w:r>
-      <w:r>
-        <w:t xml:space="preserve"> standard error) observed on tile spat collectors by tile side, month, and station from June 2018-May 2019.</w:t>
-      </w:r>
-      <w:r>
-        <w:t xml:space="preserve">  </w:t>
-      </w:r>
-      <w:r>
-        <w:t>Missing v</w:t>
-      </w:r>
-      <w:r>
-        <w:t xml:space="preserve">alues indicate tiles were lost, </w:t>
+        <w:t xml:space="preserve">Figure:  Barnacle coverage observed on tile spat collectors by tile side, month, and station from June </w:t>
+      </w:r>
+      <w:r>
+        <w:t xml:space="preserve">2018-May 2019.  Missing values indicate tiles were lost, </w:t>
+      </w:r>
+      <w:r>
+        <w:t xml:space="preserve">or </w:t>
       </w:r>
       <w:r>
         <w:t>the station was removed during reef construction</w:t>
       </w:r>
       <w:r>
-        <w:t>, or no spat was present</w:t>
-      </w:r>
-      <w:r>
         <w:t>.  Station WQ10 was established March 2019.</w:t>
-      </w:r>
-    </w:p>
-    <w:p>
-      <w:pPr>
-        <w:spacing w:after="0" w:line="240" w:lineRule="auto"/>
-        <w:jc w:val="center"/>
-      </w:pPr>
-    </w:p>
-    <w:p>
-      <w:pPr>
-        <w:spacing w:after="0" w:line="240" w:lineRule="auto"/>
-        <w:jc w:val="center"/>
-      </w:pPr>
-      <w:r>
-        <w:object w:dxaOrig="8100" w:dyaOrig="4530">
-          <v:shape id="_x0000_i1059" type="#_x0000_t75" style="width:405.1pt;height:226.65pt" o:ole="">
-            <v:imagedata r:id="rId19" o:title=""/>
-          </v:shape>
-          <o:OLEObject Type="Embed" ProgID="AcroExch.Document.DC" ShapeID="_x0000_i1059" DrawAspect="Content" ObjectID="_1622890880" r:id="rId20"/>
-        </w:object>
-      </w:r>
-    </w:p>
-    <w:p>
-      <w:pPr>
-        <w:spacing w:after="0" w:line="240" w:lineRule="auto"/>
-        <w:jc w:val="center"/>
-      </w:pPr>
-      <w:r>
-        <w:t xml:space="preserve">Figure:  Barnacle coverage observed on tile spat collectors by tile side, month, and station from June </w:t>
-      </w:r>
-      <w:r>
-        <w:t xml:space="preserve">2018-May 2019.  Missing values indicate tiles were lost, </w:t>
-      </w:r>
-      <w:r>
-        <w:t xml:space="preserve">or </w:t>
-      </w:r>
-      <w:r>
-        <w:t>the station was removed during reef construction</w:t>
-      </w:r>
-      <w:r>
-        <w:t xml:space="preserve">.  </w:t>
-      </w:r>
-      <w:r>
-        <w:t>Station WQ10 was established March 2019.</w:t>
       </w:r>
     </w:p>
     <w:p>
@@ -1716,6 +3102,7 @@
   <w:style w:type="character" w:default="1" w:styleId="DefaultParagraphFont">
     <w:name w:val="Default Paragraph Font"/>
     <w:uiPriority w:val="1"/>
+    <w:semiHidden/>
     <w:unhideWhenUsed/>
   </w:style>
   <w:style w:type="table" w:default="1" w:styleId="TableNormal">
@@ -1738,6 +3125,25 @@
     <w:uiPriority w:val="99"/>
     <w:semiHidden/>
     <w:unhideWhenUsed/>
+  </w:style>
+  <w:style w:type="table" w:styleId="TableGrid">
+    <w:name w:val="Table Grid"/>
+    <w:basedOn w:val="TableNormal"/>
+    <w:uiPriority w:val="39"/>
+    <w:rsid w:val="00767858"/>
+    <w:pPr>
+      <w:spacing w:after="0" w:line="240" w:lineRule="auto"/>
+    </w:pPr>
+    <w:tblPr>
+      <w:tblBorders>
+        <w:top w:val="single" w:sz="4" w:space="0" w:color="auto"/>
+        <w:left w:val="single" w:sz="4" w:space="0" w:color="auto"/>
+        <w:bottom w:val="single" w:sz="4" w:space="0" w:color="auto"/>
+        <w:right w:val="single" w:sz="4" w:space="0" w:color="auto"/>
+        <w:insideH w:val="single" w:sz="4" w:space="0" w:color="auto"/>
+        <w:insideV w:val="single" w:sz="4" w:space="0" w:color="auto"/>
+      </w:tblBorders>
+    </w:tblPr>
   </w:style>
 </w:styles>
 </file>

</xml_diff>

<commit_message>
prelim wq salinity analysis
</commit_message>
<xml_diff>
--- a/Oyster/Spat/report/lc_spat_report.docx
+++ b/Oyster/Spat/report/lc_spat_report.docx
@@ -796,8 +796,6 @@
       <w:r>
         <w:t>ANOVA:  Spat Count differences by location month</w:t>
       </w:r>
-      <w:bookmarkStart w:id="0" w:name="_GoBack"/>
-      <w:bookmarkEnd w:id="0"/>
     </w:p>
     <w:p>
       <w:pPr>
@@ -955,6 +953,7 @@
           </w:tcPr>
           <w:p>
             <w:r>
+              <w:lastRenderedPageBreak/>
               <w:t>2</w:t>
             </w:r>
           </w:p>
@@ -1387,10 +1386,10 @@
             <v:path o:extrusionok="f" gradientshapeok="t" o:connecttype="rect"/>
             <o:lock v:ext="edit" aspectratio="t"/>
           </v:shapetype>
-          <v:shape id="_x0000_i1025" type="#_x0000_t75" style="width:405.1pt;height:226.65pt" o:ole="">
+          <v:shape id="_x0000_i1025" type="#_x0000_t75" style="width:405pt;height:226.5pt" o:ole="">
             <v:imagedata r:id="rId6" o:title=""/>
           </v:shape>
-          <o:OLEObject Type="Embed" ProgID="AcroExch.Document.DC" ShapeID="_x0000_i1025" DrawAspect="Content" ObjectID="_1623043983" r:id="rId7"/>
+          <o:OLEObject Type="Embed" ProgID="AcroExch.Document.DC" ShapeID="_x0000_i1025" DrawAspect="Content" ObjectID="_1625034506" r:id="rId7"/>
         </w:object>
       </w:r>
     </w:p>
@@ -1426,10 +1425,10 @@
       </w:pPr>
       <w:r>
         <w:object w:dxaOrig="8100" w:dyaOrig="4530">
-          <v:shape id="_x0000_i1026" type="#_x0000_t75" style="width:405.1pt;height:226.65pt" o:ole="">
+          <v:shape id="_x0000_i1026" type="#_x0000_t75" style="width:405pt;height:226.5pt" o:ole="">
             <v:imagedata r:id="rId8" o:title=""/>
           </v:shape>
-          <o:OLEObject Type="Embed" ProgID="AcroExch.Document.DC" ShapeID="_x0000_i1026" DrawAspect="Content" ObjectID="_1623043984" r:id="rId9"/>
+          <o:OLEObject Type="Embed" ProgID="AcroExch.Document.DC" ShapeID="_x0000_i1026" DrawAspect="Content" ObjectID="_1625034507" r:id="rId9"/>
         </w:object>
       </w:r>
     </w:p>
@@ -1495,10 +1494,10 @@
       </w:pPr>
       <w:r>
         <w:object w:dxaOrig="8100" w:dyaOrig="4530">
-          <v:shape id="_x0000_i1027" type="#_x0000_t75" style="width:405.1pt;height:226.65pt" o:ole="">
+          <v:shape id="_x0000_i1027" type="#_x0000_t75" style="width:405pt;height:226.5pt" o:ole="">
             <v:imagedata r:id="rId10" o:title=""/>
           </v:shape>
-          <o:OLEObject Type="Embed" ProgID="AcroExch.Document.DC" ShapeID="_x0000_i1027" DrawAspect="Content" ObjectID="_1623043985" r:id="rId11"/>
+          <o:OLEObject Type="Embed" ProgID="AcroExch.Document.DC" ShapeID="_x0000_i1027" DrawAspect="Content" ObjectID="_1625034508" r:id="rId11"/>
         </w:object>
       </w:r>
     </w:p>
@@ -1564,10 +1563,10 @@
       </w:pPr>
       <w:r>
         <w:object w:dxaOrig="8100" w:dyaOrig="4530">
-          <v:shape id="_x0000_i1028" type="#_x0000_t75" style="width:405.1pt;height:226.65pt" o:ole="">
+          <v:shape id="_x0000_i1028" type="#_x0000_t75" style="width:405pt;height:226.5pt" o:ole="">
             <v:imagedata r:id="rId12" o:title=""/>
           </v:shape>
-          <o:OLEObject Type="Embed" ProgID="AcroExch.Document.DC" ShapeID="_x0000_i1028" DrawAspect="Content" ObjectID="_1623043986" r:id="rId13"/>
+          <o:OLEObject Type="Embed" ProgID="AcroExch.Document.DC" ShapeID="_x0000_i1028" DrawAspect="Content" ObjectID="_1625034509" r:id="rId13"/>
         </w:object>
       </w:r>
     </w:p>
@@ -1648,10 +1647,10 @@
       </w:pPr>
       <w:r>
         <w:object w:dxaOrig="8100" w:dyaOrig="4530">
-          <v:shape id="_x0000_i1029" type="#_x0000_t75" style="width:405.1pt;height:226.65pt" o:ole="">
+          <v:shape id="_x0000_i1029" type="#_x0000_t75" style="width:405pt;height:226.5pt" o:ole="">
             <v:imagedata r:id="rId14" o:title=""/>
           </v:shape>
-          <o:OLEObject Type="Embed" ProgID="AcroExch.Document.DC" ShapeID="_x0000_i1029" DrawAspect="Content" ObjectID="_1623043987" r:id="rId15"/>
+          <o:OLEObject Type="Embed" ProgID="AcroExch.Document.DC" ShapeID="_x0000_i1029" DrawAspect="Content" ObjectID="_1625034510" r:id="rId15"/>
         </w:object>
       </w:r>
     </w:p>
@@ -1744,10 +1743,10 @@
       </w:pPr>
       <w:r>
         <w:object w:dxaOrig="8100" w:dyaOrig="4530">
-          <v:shape id="_x0000_i1030" type="#_x0000_t75" style="width:405.1pt;height:226.65pt" o:ole="">
+          <v:shape id="_x0000_i1030" type="#_x0000_t75" style="width:405pt;height:226.5pt" o:ole="">
             <v:imagedata r:id="rId16" o:title=""/>
           </v:shape>
-          <o:OLEObject Type="Embed" ProgID="AcroExch.Document.DC" ShapeID="_x0000_i1030" DrawAspect="Content" ObjectID="_1623043988" r:id="rId17"/>
+          <o:OLEObject Type="Embed" ProgID="AcroExch.Document.DC" ShapeID="_x0000_i1030" DrawAspect="Content" ObjectID="_1625034511" r:id="rId17"/>
         </w:object>
       </w:r>
     </w:p>
@@ -1821,10 +1820,10 @@
       </w:pPr>
       <w:r>
         <w:object w:dxaOrig="8100" w:dyaOrig="4530">
-          <v:shape id="_x0000_i1031" type="#_x0000_t75" style="width:405.1pt;height:226.65pt" o:ole="">
+          <v:shape id="_x0000_i1031" type="#_x0000_t75" style="width:405pt;height:226.5pt" o:ole="">
             <v:imagedata r:id="rId18" o:title=""/>
           </v:shape>
-          <o:OLEObject Type="Embed" ProgID="AcroExch.Document.DC" ShapeID="_x0000_i1031" DrawAspect="Content" ObjectID="_1623043989" r:id="rId19"/>
+          <o:OLEObject Type="Embed" ProgID="AcroExch.Document.DC" ShapeID="_x0000_i1031" DrawAspect="Content" ObjectID="_1625034512" r:id="rId19"/>
         </w:object>
       </w:r>
     </w:p>
@@ -1904,10 +1903,10 @@
       </w:pPr>
       <w:r>
         <w:object w:dxaOrig="8100" w:dyaOrig="4530">
-          <v:shape id="_x0000_i1032" type="#_x0000_t75" style="width:405.1pt;height:226.65pt" o:ole="">
+          <v:shape id="_x0000_i1032" type="#_x0000_t75" style="width:405pt;height:226.5pt" o:ole="">
             <v:imagedata r:id="rId20" o:title=""/>
           </v:shape>
-          <o:OLEObject Type="Embed" ProgID="AcroExch.Document.DC" ShapeID="_x0000_i1032" DrawAspect="Content" ObjectID="_1623043990" r:id="rId21"/>
+          <o:OLEObject Type="Embed" ProgID="AcroExch.Document.DC" ShapeID="_x0000_i1032" DrawAspect="Content" ObjectID="_1625034513" r:id="rId21"/>
         </w:object>
       </w:r>
     </w:p>
@@ -1957,10 +1956,10 @@
       </w:pPr>
       <w:r>
         <w:object w:dxaOrig="8100" w:dyaOrig="4530">
-          <v:shape id="_x0000_i1033" type="#_x0000_t75" style="width:405.1pt;height:226.65pt" o:ole="">
+          <v:shape id="_x0000_i1033" type="#_x0000_t75" style="width:405pt;height:226.5pt" o:ole="">
             <v:imagedata r:id="rId22" o:title=""/>
           </v:shape>
-          <o:OLEObject Type="Embed" ProgID="AcroExch.Document.DC" ShapeID="_x0000_i1033" DrawAspect="Content" ObjectID="_1623043991" r:id="rId23"/>
+          <o:OLEObject Type="Embed" ProgID="AcroExch.Document.DC" ShapeID="_x0000_i1033" DrawAspect="Content" ObjectID="_1625034514" r:id="rId23"/>
         </w:object>
       </w:r>
     </w:p>
@@ -2061,10 +2060,10 @@
       </w:pPr>
       <w:r>
         <w:object w:dxaOrig="8100" w:dyaOrig="4530">
-          <v:shape id="_x0000_i1034" type="#_x0000_t75" style="width:405.1pt;height:226.65pt" o:ole="">
+          <v:shape id="_x0000_i1034" type="#_x0000_t75" style="width:405pt;height:226.5pt" o:ole="">
             <v:imagedata r:id="rId24" o:title=""/>
           </v:shape>
-          <o:OLEObject Type="Embed" ProgID="AcroExch.Document.DC" ShapeID="_x0000_i1034" DrawAspect="Content" ObjectID="_1623043992" r:id="rId25"/>
+          <o:OLEObject Type="Embed" ProgID="AcroExch.Document.DC" ShapeID="_x0000_i1034" DrawAspect="Content" ObjectID="_1625034515" r:id="rId25"/>
         </w:object>
       </w:r>
     </w:p>
@@ -2108,10 +2107,10 @@
       </w:pPr>
       <w:r>
         <w:object w:dxaOrig="8100" w:dyaOrig="4530">
-          <v:shape id="_x0000_i1035" type="#_x0000_t75" style="width:405.1pt;height:226.65pt" o:ole="">
+          <v:shape id="_x0000_i1035" type="#_x0000_t75" style="width:405pt;height:226.5pt" o:ole="">
             <v:imagedata r:id="rId26" o:title=""/>
           </v:shape>
-          <o:OLEObject Type="Embed" ProgID="AcroExch.Document.DC" ShapeID="_x0000_i1035" DrawAspect="Content" ObjectID="_1623043993" r:id="rId27"/>
+          <o:OLEObject Type="Embed" ProgID="AcroExch.Document.DC" ShapeID="_x0000_i1035" DrawAspect="Content" ObjectID="_1625034516" r:id="rId27"/>
         </w:object>
       </w:r>
     </w:p>
@@ -2161,10 +2160,10 @@
       </w:pPr>
       <w:r>
         <w:object w:dxaOrig="8100" w:dyaOrig="4530">
-          <v:shape id="_x0000_i1036" type="#_x0000_t75" style="width:405.1pt;height:226.65pt" o:ole="">
+          <v:shape id="_x0000_i1036" type="#_x0000_t75" style="width:405pt;height:226.5pt" o:ole="">
             <v:imagedata r:id="rId28" o:title=""/>
           </v:shape>
-          <o:OLEObject Type="Embed" ProgID="AcroExch.Document.DC" ShapeID="_x0000_i1036" DrawAspect="Content" ObjectID="_1623043994" r:id="rId29"/>
+          <o:OLEObject Type="Embed" ProgID="AcroExch.Document.DC" ShapeID="_x0000_i1036" DrawAspect="Content" ObjectID="_1625034517" r:id="rId29"/>
         </w:object>
       </w:r>
     </w:p>
@@ -2214,10 +2213,10 @@
       </w:pPr>
       <w:r>
         <w:object w:dxaOrig="8100" w:dyaOrig="4530">
-          <v:shape id="_x0000_i1037" type="#_x0000_t75" style="width:405.1pt;height:226.65pt" o:ole="">
+          <v:shape id="_x0000_i1037" type="#_x0000_t75" style="width:405pt;height:226.5pt" o:ole="">
             <v:imagedata r:id="rId30" o:title=""/>
           </v:shape>
-          <o:OLEObject Type="Embed" ProgID="AcroExch.Document.DC" ShapeID="_x0000_i1037" DrawAspect="Content" ObjectID="_1623043995" r:id="rId31"/>
+          <o:OLEObject Type="Embed" ProgID="AcroExch.Document.DC" ShapeID="_x0000_i1037" DrawAspect="Content" ObjectID="_1625034518" r:id="rId31"/>
         </w:object>
       </w:r>
     </w:p>
@@ -2264,10 +2263,10 @@
       </w:pPr>
       <w:r>
         <w:object w:dxaOrig="8100" w:dyaOrig="4530">
-          <v:shape id="_x0000_i1038" type="#_x0000_t75" style="width:405.1pt;height:226.65pt" o:ole="">
+          <v:shape id="_x0000_i1038" type="#_x0000_t75" style="width:405pt;height:226.5pt" o:ole="">
             <v:imagedata r:id="rId32" o:title=""/>
           </v:shape>
-          <o:OLEObject Type="Embed" ProgID="AcroExch.Document.DC" ShapeID="_x0000_i1038" DrawAspect="Content" ObjectID="_1623043996" r:id="rId33"/>
+          <o:OLEObject Type="Embed" ProgID="AcroExch.Document.DC" ShapeID="_x0000_i1038" DrawAspect="Content" ObjectID="_1625034519" r:id="rId33"/>
         </w:object>
       </w:r>
     </w:p>
@@ -2323,10 +2322,10 @@
       </w:pPr>
       <w:r>
         <w:object w:dxaOrig="8100" w:dyaOrig="4530">
-          <v:shape id="_x0000_i1039" type="#_x0000_t75" style="width:405.1pt;height:226.65pt" o:ole="">
+          <v:shape id="_x0000_i1039" type="#_x0000_t75" style="width:405pt;height:226.5pt" o:ole="">
             <v:imagedata r:id="rId34" o:title=""/>
           </v:shape>
-          <o:OLEObject Type="Embed" ProgID="AcroExch.Document.DC" ShapeID="_x0000_i1039" DrawAspect="Content" ObjectID="_1623043997" r:id="rId35"/>
+          <o:OLEObject Type="Embed" ProgID="AcroExch.Document.DC" ShapeID="_x0000_i1039" DrawAspect="Content" ObjectID="_1625034520" r:id="rId35"/>
         </w:object>
       </w:r>
     </w:p>
@@ -2412,10 +2411,10 @@
       </w:pPr>
       <w:r>
         <w:object w:dxaOrig="8100" w:dyaOrig="4530">
-          <v:shape id="_x0000_i1040" type="#_x0000_t75" style="width:405.1pt;height:226.65pt" o:ole="">
+          <v:shape id="_x0000_i1040" type="#_x0000_t75" style="width:405pt;height:226.5pt" o:ole="">
             <v:imagedata r:id="rId36" o:title=""/>
           </v:shape>
-          <o:OLEObject Type="Embed" ProgID="AcroExch.Document.DC" ShapeID="_x0000_i1040" DrawAspect="Content" ObjectID="_1623043998" r:id="rId37"/>
+          <o:OLEObject Type="Embed" ProgID="AcroExch.Document.DC" ShapeID="_x0000_i1040" DrawAspect="Content" ObjectID="_1625034521" r:id="rId37"/>
         </w:object>
       </w:r>
     </w:p>
@@ -2486,10 +2485,10 @@
       </w:pPr>
       <w:r>
         <w:object w:dxaOrig="8100" w:dyaOrig="4530">
-          <v:shape id="_x0000_i1041" type="#_x0000_t75" style="width:405.1pt;height:226.65pt" o:ole="">
+          <v:shape id="_x0000_i1041" type="#_x0000_t75" style="width:405pt;height:226.5pt" o:ole="">
             <v:imagedata r:id="rId38" o:title=""/>
           </v:shape>
-          <o:OLEObject Type="Embed" ProgID="AcroExch.Document.DC" ShapeID="_x0000_i1041" DrawAspect="Content" ObjectID="_1623043999" r:id="rId39"/>
+          <o:OLEObject Type="Embed" ProgID="AcroExch.Document.DC" ShapeID="_x0000_i1041" DrawAspect="Content" ObjectID="_1625034522" r:id="rId39"/>
         </w:object>
       </w:r>
     </w:p>
@@ -2523,26 +2522,108 @@
     <w:p>
       <w:pPr>
         <w:spacing w:after="0" w:line="240" w:lineRule="auto"/>
-        <w:jc w:val="center"/>
-      </w:pPr>
-    </w:p>
-    <w:p>
-      <w:pPr>
-        <w:spacing w:after="0" w:line="240" w:lineRule="auto"/>
-        <w:jc w:val="center"/>
-      </w:pPr>
-    </w:p>
-    <w:p>
-      <w:pPr>
-        <w:spacing w:after="0" w:line="240" w:lineRule="auto"/>
-        <w:jc w:val="center"/>
-      </w:pPr>
-    </w:p>
-    <w:p>
-      <w:pPr>
-        <w:spacing w:after="0" w:line="240" w:lineRule="auto"/>
-        <w:jc w:val="center"/>
-      </w:pPr>
+        <w:rPr>
+          <w:u w:val="single"/>
+        </w:rPr>
+      </w:pPr>
+      <w:r>
+        <w:rPr>
+          <w:u w:val="single"/>
+        </w:rPr>
+        <w:t xml:space="preserve">Spat Collector </w:t>
+      </w:r>
+      <w:r>
+        <w:rPr>
+          <w:u w:val="single"/>
+        </w:rPr>
+        <w:t xml:space="preserve">Type </w:t>
+      </w:r>
+      <w:r>
+        <w:rPr>
+          <w:u w:val="single"/>
+        </w:rPr>
+        <w:t>Comparison:</w:t>
+      </w:r>
+    </w:p>
+    <w:p>
+      <w:pPr>
+        <w:spacing w:after="0" w:line="240" w:lineRule="auto"/>
+        <w:rPr>
+          <w:u w:val="single"/>
+        </w:rPr>
+      </w:pPr>
+    </w:p>
+    <w:p>
+      <w:pPr>
+        <w:spacing w:after="0" w:line="240" w:lineRule="auto"/>
+        <w:jc w:val="center"/>
+        <w:rPr>
+          <w:u w:val="single"/>
+        </w:rPr>
+      </w:pPr>
+      <w:r>
+        <w:object w:dxaOrig="7740" w:dyaOrig="4530">
+          <v:shape id="_x0000_i1047" type="#_x0000_t75" style="width:453.75pt;height:265.5pt" o:ole="">
+            <v:imagedata r:id="rId40" o:title=""/>
+          </v:shape>
+          <o:OLEObject Type="Embed" ProgID="AcroExch.Document.DC" ShapeID="_x0000_i1047" DrawAspect="Content" ObjectID="_1625034523" r:id="rId41"/>
+        </w:object>
+      </w:r>
+    </w:p>
+    <w:p>
+      <w:pPr>
+        <w:spacing w:after="0" w:line="240" w:lineRule="auto"/>
+        <w:jc w:val="center"/>
+      </w:pPr>
+    </w:p>
+    <w:p>
+      <w:pPr>
+        <w:spacing w:after="0" w:line="240" w:lineRule="auto"/>
+        <w:jc w:val="center"/>
+      </w:pPr>
+      <w:r>
+        <w:t xml:space="preserve">Figure:  </w:t>
+      </w:r>
+      <w:r>
+        <w:t>Comparison of total spat counts on shell and tile spat collectors</w:t>
+      </w:r>
+      <w:r>
+        <w:t xml:space="preserve"> </w:t>
+      </w:r>
+      <w:r>
+        <w:t xml:space="preserve">from April 2018-October 2018.  Shell </w:t>
+      </w:r>
+      <w:r>
+        <w:t>totals</w:t>
+      </w:r>
+      <w:r>
+        <w:t xml:space="preserve"> have been standardized to unit shell mass (spat per 1 kg shell) and unit shell volume </w:t>
+      </w:r>
+    </w:p>
+    <w:p>
+      <w:pPr>
+        <w:spacing w:after="0" w:line="240" w:lineRule="auto"/>
+        <w:jc w:val="center"/>
+      </w:pPr>
+      <w:r>
+        <w:t>(</w:t>
+      </w:r>
+      <w:proofErr w:type="gramStart"/>
+      <w:r>
+        <w:t>spat</w:t>
+      </w:r>
+      <w:proofErr w:type="gramEnd"/>
+      <w:r>
+        <w:t xml:space="preserve"> per 1 L shell).  </w:t>
+      </w:r>
+    </w:p>
+    <w:p>
+      <w:pPr>
+        <w:spacing w:after="0" w:line="240" w:lineRule="auto"/>
+        <w:jc w:val="center"/>
+      </w:pPr>
+      <w:bookmarkStart w:id="0" w:name="_GoBack"/>
+      <w:bookmarkEnd w:id="0"/>
     </w:p>
     <w:p>
       <w:pPr>

</xml_diff>